<commit_message>
More work on common effects
</commit_message>
<xml_diff>
--- a/zz_formatted/02_b_PowerList/Sewer Rat.docx
+++ b/zz_formatted/02_b_PowerList/Sewer Rat.docx
@@ -897,6 +897,14 @@
                 <w:szCs w:val="14"/>
               </w:rPr>
             </w:pPr>
+            <w:r>
+              <w:rPr>
+                <w:rFonts w:ascii="Abadi" w:hAnsi="Abadi"/>
+                <w:sz w:val="14"/>
+                <w:szCs w:val="14"/>
+              </w:rPr>
+              <w:t>None</w:t>
+            </w:r>
           </w:p>
         </w:tc>
       </w:tr>

</xml_diff>

<commit_message>
added powers, effects, slowly working through
</commit_message>
<xml_diff>
--- a/zz_formatted/02_b_PowerList/Sewer Rat.docx
+++ b/zz_formatted/02_b_PowerList/Sewer Rat.docx
@@ -489,7 +489,23 @@
           <w:sz w:val="18"/>
           <w:szCs w:val="18"/>
         </w:rPr>
-        <w:t xml:space="preserve"> – Rat Minions have Strike 14, Dodge 16, Run 6, Dmg 3d4 (Physical, Chewing)</w:t>
+        <w:t xml:space="preserve"> – Rat Minions have Strike 14, Dodge 16, Run 6, Dmg 3d4 (Physical, </w:t>
+      </w:r>
+      <w:r>
+        <w:rPr>
+          <w:rFonts w:ascii="Abadi" w:hAnsi="Abadi"/>
+          <w:sz w:val="18"/>
+          <w:szCs w:val="18"/>
+        </w:rPr>
+        <w:t>Bite</w:t>
+      </w:r>
+      <w:r>
+        <w:rPr>
+          <w:rFonts w:ascii="Abadi" w:hAnsi="Abadi"/>
+          <w:sz w:val="18"/>
+          <w:szCs w:val="18"/>
+        </w:rPr>
+        <w:t>)</w:t>
       </w:r>
     </w:p>
     <w:p>
@@ -749,94 +765,94 @@
                 <w:sz w:val="14"/>
                 <w:szCs w:val="14"/>
               </w:rPr>
-              <w:t>Beggar King</w:t>
-            </w:r>
-          </w:p>
-        </w:tc>
-        <w:tc>
-          <w:tcPr>
-            <w:tcW w:w="0" w:type="auto"/>
-            <w:tcBorders>
-              <w:top w:val="single" w:sz="4" w:space="0" w:color="auto"/>
-              <w:left w:val="single" w:sz="4" w:space="0" w:color="auto"/>
-              <w:bottom w:val="single" w:sz="4" w:space="0" w:color="auto"/>
-              <w:right w:val="single" w:sz="4" w:space="0" w:color="auto"/>
-            </w:tcBorders>
-          </w:tcPr>
-          <w:p>
-            <w:pPr>
-              <w:spacing w:line="276" w:lineRule="auto"/>
-              <w:rPr>
-                <w:rFonts w:ascii="Abadi" w:hAnsi="Abadi"/>
-                <w:sz w:val="14"/>
-                <w:szCs w:val="14"/>
-              </w:rPr>
-            </w:pPr>
-            <w:r>
-              <w:rPr>
-                <w:rFonts w:ascii="Abadi" w:hAnsi="Abadi"/>
-                <w:sz w:val="14"/>
-                <w:szCs w:val="14"/>
-              </w:rPr>
-              <w:t>Stance</w:t>
-            </w:r>
-          </w:p>
-        </w:tc>
-        <w:tc>
-          <w:tcPr>
-            <w:tcW w:w="0" w:type="auto"/>
-            <w:tcBorders>
-              <w:top w:val="single" w:sz="4" w:space="0" w:color="auto"/>
-              <w:left w:val="single" w:sz="4" w:space="0" w:color="auto"/>
-              <w:bottom w:val="single" w:sz="4" w:space="0" w:color="auto"/>
-              <w:right w:val="single" w:sz="4" w:space="0" w:color="auto"/>
-            </w:tcBorders>
-          </w:tcPr>
-          <w:p>
-            <w:pPr>
-              <w:spacing w:line="276" w:lineRule="auto"/>
-              <w:rPr>
-                <w:rFonts w:ascii="Abadi" w:hAnsi="Abadi"/>
-                <w:sz w:val="14"/>
-                <w:szCs w:val="14"/>
-              </w:rPr>
-            </w:pPr>
-            <w:r>
-              <w:rPr>
-                <w:rFonts w:ascii="Abadi" w:hAnsi="Abadi"/>
-                <w:sz w:val="14"/>
-                <w:szCs w:val="14"/>
-              </w:rPr>
-              <w:t>30</w:t>
-            </w:r>
-          </w:p>
-        </w:tc>
-        <w:tc>
-          <w:tcPr>
-            <w:tcW w:w="0" w:type="auto"/>
-            <w:tcBorders>
-              <w:top w:val="single" w:sz="4" w:space="0" w:color="auto"/>
-              <w:left w:val="single" w:sz="4" w:space="0" w:color="auto"/>
-              <w:bottom w:val="single" w:sz="4" w:space="0" w:color="auto"/>
-              <w:right w:val="single" w:sz="4" w:space="0" w:color="auto"/>
-            </w:tcBorders>
-          </w:tcPr>
-          <w:p>
-            <w:pPr>
-              <w:spacing w:line="276" w:lineRule="auto"/>
-              <w:rPr>
-                <w:rFonts w:ascii="Abadi" w:hAnsi="Abadi"/>
-                <w:sz w:val="14"/>
-                <w:szCs w:val="14"/>
-              </w:rPr>
-            </w:pPr>
-            <w:r>
-              <w:rPr>
-                <w:rFonts w:ascii="Abadi" w:hAnsi="Abadi"/>
-                <w:sz w:val="14"/>
-                <w:szCs w:val="14"/>
-              </w:rPr>
-              <w:t>1</w:t>
+              <w:t>Become Rat</w:t>
+            </w:r>
+          </w:p>
+        </w:tc>
+        <w:tc>
+          <w:tcPr>
+            <w:tcW w:w="0" w:type="auto"/>
+            <w:tcBorders>
+              <w:top w:val="single" w:sz="4" w:space="0" w:color="auto"/>
+              <w:left w:val="single" w:sz="4" w:space="0" w:color="auto"/>
+              <w:bottom w:val="single" w:sz="4" w:space="0" w:color="auto"/>
+              <w:right w:val="single" w:sz="4" w:space="0" w:color="auto"/>
+            </w:tcBorders>
+          </w:tcPr>
+          <w:p>
+            <w:pPr>
+              <w:spacing w:line="276" w:lineRule="auto"/>
+              <w:rPr>
+                <w:rFonts w:ascii="Abadi" w:hAnsi="Abadi"/>
+                <w:sz w:val="14"/>
+                <w:szCs w:val="14"/>
+              </w:rPr>
+            </w:pPr>
+            <w:r>
+              <w:rPr>
+                <w:rFonts w:ascii="Abadi" w:hAnsi="Abadi"/>
+                <w:sz w:val="14"/>
+                <w:szCs w:val="14"/>
+              </w:rPr>
+              <w:t>Buff, Toggle, Self</w:t>
+            </w:r>
+          </w:p>
+        </w:tc>
+        <w:tc>
+          <w:tcPr>
+            <w:tcW w:w="0" w:type="auto"/>
+            <w:tcBorders>
+              <w:top w:val="single" w:sz="4" w:space="0" w:color="auto"/>
+              <w:left w:val="single" w:sz="4" w:space="0" w:color="auto"/>
+              <w:bottom w:val="single" w:sz="4" w:space="0" w:color="auto"/>
+              <w:right w:val="single" w:sz="4" w:space="0" w:color="auto"/>
+            </w:tcBorders>
+          </w:tcPr>
+          <w:p>
+            <w:pPr>
+              <w:spacing w:line="276" w:lineRule="auto"/>
+              <w:rPr>
+                <w:rFonts w:ascii="Abadi" w:hAnsi="Abadi"/>
+                <w:sz w:val="14"/>
+                <w:szCs w:val="14"/>
+              </w:rPr>
+            </w:pPr>
+            <w:r>
+              <w:rPr>
+                <w:rFonts w:ascii="Abadi" w:hAnsi="Abadi"/>
+                <w:sz w:val="14"/>
+                <w:szCs w:val="14"/>
+              </w:rPr>
+              <w:t>20</w:t>
+            </w:r>
+          </w:p>
+        </w:tc>
+        <w:tc>
+          <w:tcPr>
+            <w:tcW w:w="0" w:type="auto"/>
+            <w:tcBorders>
+              <w:top w:val="single" w:sz="4" w:space="0" w:color="auto"/>
+              <w:left w:val="single" w:sz="4" w:space="0" w:color="auto"/>
+              <w:bottom w:val="single" w:sz="4" w:space="0" w:color="auto"/>
+              <w:right w:val="single" w:sz="4" w:space="0" w:color="auto"/>
+            </w:tcBorders>
+          </w:tcPr>
+          <w:p>
+            <w:pPr>
+              <w:spacing w:line="276" w:lineRule="auto"/>
+              <w:rPr>
+                <w:rFonts w:ascii="Abadi" w:hAnsi="Abadi"/>
+                <w:sz w:val="14"/>
+                <w:szCs w:val="14"/>
+              </w:rPr>
+            </w:pPr>
+            <w:r>
+              <w:rPr>
+                <w:rFonts w:ascii="Abadi" w:hAnsi="Abadi"/>
+                <w:sz w:val="14"/>
+                <w:szCs w:val="14"/>
+              </w:rPr>
+              <w:t>2</w:t>
             </w:r>
           </w:p>
         </w:tc>
@@ -869,7 +885,95 @@
                 <w:sz w:val="14"/>
                 <w:szCs w:val="14"/>
               </w:rPr>
-              <w:t>Any Festering statuses applied by you also heal you for a like amount and give you Burn Reduction (1)</w:t>
+              <w:t>Change Shape (Rat)</w:t>
+            </w:r>
+          </w:p>
+          <w:p>
+            <w:pPr>
+              <w:numPr>
+                <w:ilvl w:val="0"/>
+                <w:numId w:val="2"/>
+              </w:numPr>
+              <w:spacing w:after="0" w:line="276" w:lineRule="auto"/>
+              <w:rPr>
+                <w:rFonts w:ascii="Abadi" w:hAnsi="Abadi"/>
+                <w:sz w:val="14"/>
+                <w:szCs w:val="14"/>
+              </w:rPr>
+            </w:pPr>
+            <w:r>
+              <w:rPr>
+                <w:rFonts w:ascii="Abadi" w:hAnsi="Abadi"/>
+                <w:sz w:val="14"/>
+                <w:szCs w:val="14"/>
+              </w:rPr>
+              <w:t>Dodge (4)</w:t>
+            </w:r>
+          </w:p>
+          <w:p>
+            <w:pPr>
+              <w:numPr>
+                <w:ilvl w:val="0"/>
+                <w:numId w:val="2"/>
+              </w:numPr>
+              <w:spacing w:after="0" w:line="276" w:lineRule="auto"/>
+              <w:rPr>
+                <w:rFonts w:ascii="Abadi" w:hAnsi="Abadi"/>
+                <w:sz w:val="14"/>
+                <w:szCs w:val="14"/>
+              </w:rPr>
+            </w:pPr>
+            <w:r>
+              <w:rPr>
+                <w:rFonts w:ascii="Abadi" w:hAnsi="Abadi"/>
+                <w:sz w:val="14"/>
+                <w:szCs w:val="14"/>
+              </w:rPr>
+              <w:t>Run (6)</w:t>
+            </w:r>
+          </w:p>
+          <w:p>
+            <w:pPr>
+              <w:numPr>
+                <w:ilvl w:val="0"/>
+                <w:numId w:val="2"/>
+              </w:numPr>
+              <w:spacing w:after="0" w:line="276" w:lineRule="auto"/>
+              <w:rPr>
+                <w:rFonts w:ascii="Abadi" w:hAnsi="Abadi"/>
+                <w:sz w:val="14"/>
+                <w:szCs w:val="14"/>
+              </w:rPr>
+            </w:pPr>
+            <w:r>
+              <w:rPr>
+                <w:rFonts w:ascii="Abadi" w:hAnsi="Abadi"/>
+                <w:sz w:val="14"/>
+                <w:szCs w:val="14"/>
+              </w:rPr>
+              <w:t>Skill (Sneak RS) (6)</w:t>
+            </w:r>
+          </w:p>
+          <w:p>
+            <w:pPr>
+              <w:numPr>
+                <w:ilvl w:val="0"/>
+                <w:numId w:val="2"/>
+              </w:numPr>
+              <w:spacing w:after="0" w:line="276" w:lineRule="auto"/>
+              <w:rPr>
+                <w:rFonts w:ascii="Abadi" w:hAnsi="Abadi"/>
+                <w:sz w:val="14"/>
+                <w:szCs w:val="14"/>
+              </w:rPr>
+            </w:pPr>
+            <w:r>
+              <w:rPr>
+                <w:rFonts w:ascii="Abadi" w:hAnsi="Abadi"/>
+                <w:sz w:val="14"/>
+                <w:szCs w:val="14"/>
+              </w:rPr>
+              <w:t>Cannot use other powers, but can bite with your Strike or 14, whichever is higher, for Damage (3d4) (Physical, Bite)</w:t>
             </w:r>
           </w:p>
         </w:tc>
@@ -934,65 +1038,65 @@
                 <w:sz w:val="14"/>
                 <w:szCs w:val="14"/>
               </w:rPr>
-              <w:t>Burrower</w:t>
-            </w:r>
-          </w:p>
-        </w:tc>
-        <w:tc>
-          <w:tcPr>
-            <w:tcW w:w="0" w:type="auto"/>
-            <w:tcBorders>
-              <w:top w:val="single" w:sz="4" w:space="0" w:color="auto"/>
-              <w:left w:val="single" w:sz="4" w:space="0" w:color="auto"/>
-              <w:bottom w:val="single" w:sz="4" w:space="0" w:color="auto"/>
-              <w:right w:val="single" w:sz="4" w:space="0" w:color="auto"/>
-            </w:tcBorders>
-          </w:tcPr>
-          <w:p>
-            <w:pPr>
-              <w:spacing w:line="276" w:lineRule="auto"/>
-              <w:rPr>
-                <w:rFonts w:ascii="Abadi" w:hAnsi="Abadi"/>
-                <w:sz w:val="14"/>
-                <w:szCs w:val="14"/>
-              </w:rPr>
-            </w:pPr>
-            <w:r>
-              <w:rPr>
-                <w:rFonts w:ascii="Abadi" w:hAnsi="Abadi"/>
-                <w:sz w:val="14"/>
-                <w:szCs w:val="14"/>
-              </w:rPr>
-              <w:t>Movement</w:t>
-            </w:r>
-          </w:p>
-        </w:tc>
-        <w:tc>
-          <w:tcPr>
-            <w:tcW w:w="0" w:type="auto"/>
-            <w:tcBorders>
-              <w:top w:val="single" w:sz="4" w:space="0" w:color="auto"/>
-              <w:left w:val="single" w:sz="4" w:space="0" w:color="auto"/>
-              <w:bottom w:val="single" w:sz="4" w:space="0" w:color="auto"/>
-              <w:right w:val="single" w:sz="4" w:space="0" w:color="auto"/>
-            </w:tcBorders>
-          </w:tcPr>
-          <w:p>
-            <w:pPr>
-              <w:spacing w:line="276" w:lineRule="auto"/>
-              <w:rPr>
-                <w:rFonts w:ascii="Abadi" w:hAnsi="Abadi"/>
-                <w:sz w:val="14"/>
-                <w:szCs w:val="14"/>
-              </w:rPr>
-            </w:pPr>
-            <w:r>
-              <w:rPr>
-                <w:rFonts w:ascii="Abadi" w:hAnsi="Abadi"/>
-                <w:sz w:val="14"/>
-                <w:szCs w:val="14"/>
-              </w:rPr>
-              <w:t>20</w:t>
+              <w:t>Beggar King</w:t>
+            </w:r>
+          </w:p>
+        </w:tc>
+        <w:tc>
+          <w:tcPr>
+            <w:tcW w:w="0" w:type="auto"/>
+            <w:tcBorders>
+              <w:top w:val="single" w:sz="4" w:space="0" w:color="auto"/>
+              <w:left w:val="single" w:sz="4" w:space="0" w:color="auto"/>
+              <w:bottom w:val="single" w:sz="4" w:space="0" w:color="auto"/>
+              <w:right w:val="single" w:sz="4" w:space="0" w:color="auto"/>
+            </w:tcBorders>
+          </w:tcPr>
+          <w:p>
+            <w:pPr>
+              <w:spacing w:line="276" w:lineRule="auto"/>
+              <w:rPr>
+                <w:rFonts w:ascii="Abadi" w:hAnsi="Abadi"/>
+                <w:sz w:val="14"/>
+                <w:szCs w:val="14"/>
+              </w:rPr>
+            </w:pPr>
+            <w:r>
+              <w:rPr>
+                <w:rFonts w:ascii="Abadi" w:hAnsi="Abadi"/>
+                <w:sz w:val="14"/>
+                <w:szCs w:val="14"/>
+              </w:rPr>
+              <w:t>Stance</w:t>
+            </w:r>
+          </w:p>
+        </w:tc>
+        <w:tc>
+          <w:tcPr>
+            <w:tcW w:w="0" w:type="auto"/>
+            <w:tcBorders>
+              <w:top w:val="single" w:sz="4" w:space="0" w:color="auto"/>
+              <w:left w:val="single" w:sz="4" w:space="0" w:color="auto"/>
+              <w:bottom w:val="single" w:sz="4" w:space="0" w:color="auto"/>
+              <w:right w:val="single" w:sz="4" w:space="0" w:color="auto"/>
+            </w:tcBorders>
+          </w:tcPr>
+          <w:p>
+            <w:pPr>
+              <w:spacing w:line="276" w:lineRule="auto"/>
+              <w:rPr>
+                <w:rFonts w:ascii="Abadi" w:hAnsi="Abadi"/>
+                <w:sz w:val="14"/>
+                <w:szCs w:val="14"/>
+              </w:rPr>
+            </w:pPr>
+            <w:r>
+              <w:rPr>
+                <w:rFonts w:ascii="Abadi" w:hAnsi="Abadi"/>
+                <w:sz w:val="14"/>
+                <w:szCs w:val="14"/>
+              </w:rPr>
+              <w:t>30</w:t>
             </w:r>
           </w:p>
         </w:tc>
@@ -1054,25 +1158,20 @@
                 <w:sz w:val="14"/>
                 <w:szCs w:val="14"/>
               </w:rPr>
-              <w:t>Tunnel (</w:t>
-            </w:r>
-            <w:r>
-              <w:rPr>
-                <w:rFonts w:ascii="Abadi" w:hAnsi="Abadi"/>
-                <w:sz w:val="14"/>
-                <w:szCs w:val="14"/>
-              </w:rPr>
-              <w:t>6</w:t>
-            </w:r>
-            <w:r>
-              <w:rPr>
-                <w:rFonts w:ascii="Abadi" w:hAnsi="Abadi"/>
-                <w:sz w:val="14"/>
-                <w:szCs w:val="14"/>
-              </w:rPr>
-              <w:t>) (Brick, Concrete, Dirt)</w:t>
-            </w:r>
-          </w:p>
+              <w:t>Any Festering statuses applied by you also heal you for a like amount and give you Burn Reduction (1)</w:t>
+            </w:r>
+          </w:p>
+        </w:tc>
+        <w:tc>
+          <w:tcPr>
+            <w:tcW w:w="2875" w:type="dxa"/>
+            <w:tcBorders>
+              <w:top w:val="single" w:sz="4" w:space="0" w:color="auto"/>
+              <w:left w:val="single" w:sz="4" w:space="0" w:color="auto"/>
+              <w:bottom w:val="single" w:sz="4" w:space="0" w:color="auto"/>
+              <w:right w:val="single" w:sz="4" w:space="0" w:color="auto"/>
+            </w:tcBorders>
+          </w:tcPr>
           <w:p>
             <w:pPr>
               <w:pStyle w:val="ListParagraph"/>
@@ -1080,47 +1179,21 @@
                 <w:ilvl w:val="0"/>
                 <w:numId w:val="2"/>
               </w:numPr>
-              <w:spacing w:after="0" w:line="276" w:lineRule="auto"/>
-              <w:rPr>
-                <w:rFonts w:ascii="Abadi" w:hAnsi="Abadi"/>
-                <w:sz w:val="14"/>
-                <w:szCs w:val="14"/>
-              </w:rPr>
-            </w:pPr>
-            <w:r>
-              <w:rPr>
-                <w:rFonts w:ascii="Abadi" w:hAnsi="Abadi"/>
-                <w:sz w:val="14"/>
-                <w:szCs w:val="14"/>
-              </w:rPr>
-              <w:t>Overland (1)</w:t>
-            </w:r>
-          </w:p>
-        </w:tc>
-        <w:tc>
-          <w:tcPr>
-            <w:tcW w:w="2875" w:type="dxa"/>
-            <w:tcBorders>
-              <w:top w:val="single" w:sz="4" w:space="0" w:color="auto"/>
-              <w:left w:val="single" w:sz="4" w:space="0" w:color="auto"/>
-              <w:bottom w:val="single" w:sz="4" w:space="0" w:color="auto"/>
-              <w:right w:val="single" w:sz="4" w:space="0" w:color="auto"/>
-            </w:tcBorders>
-          </w:tcPr>
-          <w:p>
-            <w:pPr>
-              <w:pStyle w:val="ListParagraph"/>
-              <w:numPr>
-                <w:ilvl w:val="0"/>
-                <w:numId w:val="2"/>
-              </w:numPr>
-              <w:spacing w:line="276" w:lineRule="auto"/>
-              <w:rPr>
-                <w:rFonts w:ascii="Abadi" w:hAnsi="Abadi"/>
-                <w:sz w:val="14"/>
-                <w:szCs w:val="14"/>
-              </w:rPr>
-            </w:pPr>
+              <w:spacing w:line="276" w:lineRule="auto"/>
+              <w:rPr>
+                <w:rFonts w:ascii="Abadi" w:hAnsi="Abadi"/>
+                <w:sz w:val="14"/>
+                <w:szCs w:val="14"/>
+              </w:rPr>
+            </w:pPr>
+            <w:r>
+              <w:rPr>
+                <w:rFonts w:ascii="Abadi" w:hAnsi="Abadi"/>
+                <w:sz w:val="14"/>
+                <w:szCs w:val="14"/>
+              </w:rPr>
+              <w:t>None</w:t>
+            </w:r>
           </w:p>
         </w:tc>
       </w:tr>
@@ -1150,36 +1223,36 @@
                 <w:sz w:val="14"/>
                 <w:szCs w:val="14"/>
               </w:rPr>
-              <w:t>Clinging</w:t>
-            </w:r>
-          </w:p>
-        </w:tc>
-        <w:tc>
-          <w:tcPr>
-            <w:tcW w:w="0" w:type="auto"/>
-            <w:tcBorders>
-              <w:top w:val="single" w:sz="4" w:space="0" w:color="auto"/>
-              <w:left w:val="single" w:sz="4" w:space="0" w:color="auto"/>
-              <w:bottom w:val="single" w:sz="4" w:space="0" w:color="auto"/>
-              <w:right w:val="single" w:sz="4" w:space="0" w:color="auto"/>
-            </w:tcBorders>
-          </w:tcPr>
-          <w:p>
-            <w:pPr>
-              <w:spacing w:line="276" w:lineRule="auto"/>
-              <w:rPr>
-                <w:rFonts w:ascii="Abadi" w:hAnsi="Abadi"/>
-                <w:sz w:val="14"/>
-                <w:szCs w:val="14"/>
-              </w:rPr>
-            </w:pPr>
-            <w:r>
-              <w:rPr>
-                <w:rFonts w:ascii="Abadi" w:hAnsi="Abadi"/>
-                <w:sz w:val="14"/>
-                <w:szCs w:val="14"/>
-              </w:rPr>
-              <w:t>Utility, No Activation, Self</w:t>
+              <w:t>Burrower</w:t>
+            </w:r>
+          </w:p>
+        </w:tc>
+        <w:tc>
+          <w:tcPr>
+            <w:tcW w:w="0" w:type="auto"/>
+            <w:tcBorders>
+              <w:top w:val="single" w:sz="4" w:space="0" w:color="auto"/>
+              <w:left w:val="single" w:sz="4" w:space="0" w:color="auto"/>
+              <w:bottom w:val="single" w:sz="4" w:space="0" w:color="auto"/>
+              <w:right w:val="single" w:sz="4" w:space="0" w:color="auto"/>
+            </w:tcBorders>
+          </w:tcPr>
+          <w:p>
+            <w:pPr>
+              <w:spacing w:line="276" w:lineRule="auto"/>
+              <w:rPr>
+                <w:rFonts w:ascii="Abadi" w:hAnsi="Abadi"/>
+                <w:sz w:val="14"/>
+                <w:szCs w:val="14"/>
+              </w:rPr>
+            </w:pPr>
+            <w:r>
+              <w:rPr>
+                <w:rFonts w:ascii="Abadi" w:hAnsi="Abadi"/>
+                <w:sz w:val="14"/>
+                <w:szCs w:val="14"/>
+              </w:rPr>
+              <w:t>Movement</w:t>
             </w:r>
           </w:p>
         </w:tc>
@@ -1237,7 +1310,7 @@
                 <w:sz w:val="14"/>
                 <w:szCs w:val="14"/>
               </w:rPr>
-              <w:t>0</w:t>
+              <w:t>1</w:t>
             </w:r>
           </w:p>
         </w:tc>
@@ -1253,6 +1326,44 @@
           </w:tcPr>
           <w:p>
             <w:pPr>
+              <w:numPr>
+                <w:ilvl w:val="0"/>
+                <w:numId w:val="2"/>
+              </w:numPr>
+              <w:spacing w:after="0" w:line="276" w:lineRule="auto"/>
+              <w:rPr>
+                <w:rFonts w:ascii="Abadi" w:hAnsi="Abadi"/>
+                <w:sz w:val="14"/>
+                <w:szCs w:val="14"/>
+              </w:rPr>
+            </w:pPr>
+            <w:r>
+              <w:rPr>
+                <w:rFonts w:ascii="Abadi" w:hAnsi="Abadi"/>
+                <w:sz w:val="14"/>
+                <w:szCs w:val="14"/>
+              </w:rPr>
+              <w:t>Tunnel (</w:t>
+            </w:r>
+            <w:r>
+              <w:rPr>
+                <w:rFonts w:ascii="Abadi" w:hAnsi="Abadi"/>
+                <w:sz w:val="14"/>
+                <w:szCs w:val="14"/>
+              </w:rPr>
+              <w:t>6</w:t>
+            </w:r>
+            <w:r>
+              <w:rPr>
+                <w:rFonts w:ascii="Abadi" w:hAnsi="Abadi"/>
+                <w:sz w:val="14"/>
+                <w:szCs w:val="14"/>
+              </w:rPr>
+              <w:t>) (Brick, Concrete, Dirt)</w:t>
+            </w:r>
+          </w:p>
+          <w:p>
+            <w:pPr>
               <w:pStyle w:val="ListParagraph"/>
               <w:numPr>
                 <w:ilvl w:val="0"/>
@@ -1271,9 +1382,20 @@
                 <w:sz w:val="14"/>
                 <w:szCs w:val="14"/>
               </w:rPr>
-              <w:t>Cling</w:t>
-            </w:r>
-          </w:p>
+              <w:t>Overland (1)</w:t>
+            </w:r>
+          </w:p>
+        </w:tc>
+        <w:tc>
+          <w:tcPr>
+            <w:tcW w:w="2875" w:type="dxa"/>
+            <w:tcBorders>
+              <w:top w:val="single" w:sz="4" w:space="0" w:color="auto"/>
+              <w:left w:val="single" w:sz="4" w:space="0" w:color="auto"/>
+              <w:bottom w:val="single" w:sz="4" w:space="0" w:color="auto"/>
+              <w:right w:val="single" w:sz="4" w:space="0" w:color="auto"/>
+            </w:tcBorders>
+          </w:tcPr>
           <w:p>
             <w:pPr>
               <w:pStyle w:val="ListParagraph"/>
@@ -1281,54 +1403,28 @@
                 <w:ilvl w:val="0"/>
                 <w:numId w:val="2"/>
               </w:numPr>
-              <w:spacing w:after="0" w:line="276" w:lineRule="auto"/>
-              <w:rPr>
-                <w:rFonts w:ascii="Abadi" w:hAnsi="Abadi"/>
-                <w:sz w:val="14"/>
-                <w:szCs w:val="14"/>
-              </w:rPr>
-            </w:pPr>
-            <w:r>
-              <w:rPr>
-                <w:rFonts w:ascii="Abadi" w:hAnsi="Abadi"/>
-                <w:sz w:val="14"/>
-                <w:szCs w:val="14"/>
-              </w:rPr>
-              <w:t>Muscle (8) (Grabs, Holds)</w:t>
-            </w:r>
-          </w:p>
-        </w:tc>
-        <w:tc>
-          <w:tcPr>
-            <w:tcW w:w="2875" w:type="dxa"/>
-            <w:tcBorders>
-              <w:top w:val="single" w:sz="4" w:space="0" w:color="auto"/>
-              <w:left w:val="single" w:sz="4" w:space="0" w:color="auto"/>
-              <w:bottom w:val="single" w:sz="4" w:space="0" w:color="auto"/>
-              <w:right w:val="single" w:sz="4" w:space="0" w:color="auto"/>
-            </w:tcBorders>
-          </w:tcPr>
-          <w:p>
-            <w:pPr>
-              <w:pStyle w:val="ListParagraph"/>
-              <w:numPr>
-                <w:ilvl w:val="0"/>
-                <w:numId w:val="2"/>
-              </w:numPr>
-              <w:spacing w:line="276" w:lineRule="auto"/>
-              <w:rPr>
-                <w:rFonts w:ascii="Abadi" w:hAnsi="Abadi"/>
-                <w:sz w:val="14"/>
-                <w:szCs w:val="14"/>
-              </w:rPr>
-            </w:pPr>
-            <w:r>
-              <w:rPr>
-                <w:rFonts w:ascii="Abadi" w:hAnsi="Abadi"/>
-                <w:sz w:val="14"/>
-                <w:szCs w:val="14"/>
-              </w:rPr>
-              <w:t>None</w:t>
+              <w:spacing w:line="276" w:lineRule="auto"/>
+              <w:rPr>
+                <w:rFonts w:ascii="Abadi" w:hAnsi="Abadi"/>
+                <w:sz w:val="14"/>
+                <w:szCs w:val="14"/>
+              </w:rPr>
+            </w:pPr>
+            <w:r>
+              <w:rPr>
+                <w:rFonts w:ascii="Abadi" w:hAnsi="Abadi"/>
+                <w:sz w:val="14"/>
+                <w:szCs w:val="14"/>
+              </w:rPr>
+              <w:t>Move</w:t>
+            </w:r>
+            <w:r>
+              <w:rPr>
+                <w:rFonts w:ascii="Abadi" w:hAnsi="Abadi"/>
+                <w:sz w:val="14"/>
+                <w:szCs w:val="14"/>
+              </w:rPr>
+              <w:t xml:space="preserve"> / x3 / +0B / 10P</w:t>
             </w:r>
           </w:p>
         </w:tc>
@@ -1359,65 +1455,65 @@
                 <w:sz w:val="14"/>
                 <w:szCs w:val="14"/>
               </w:rPr>
-              <w:t>Dark Vision</w:t>
-            </w:r>
-          </w:p>
-        </w:tc>
-        <w:tc>
-          <w:tcPr>
-            <w:tcW w:w="0" w:type="auto"/>
-            <w:tcBorders>
-              <w:top w:val="single" w:sz="4" w:space="0" w:color="auto"/>
-              <w:left w:val="single" w:sz="4" w:space="0" w:color="auto"/>
-              <w:bottom w:val="single" w:sz="4" w:space="0" w:color="auto"/>
-              <w:right w:val="single" w:sz="4" w:space="0" w:color="auto"/>
-            </w:tcBorders>
-          </w:tcPr>
-          <w:p>
-            <w:pPr>
-              <w:spacing w:line="276" w:lineRule="auto"/>
-              <w:rPr>
-                <w:rFonts w:ascii="Abadi" w:hAnsi="Abadi"/>
-                <w:sz w:val="14"/>
-                <w:szCs w:val="14"/>
-              </w:rPr>
-            </w:pPr>
-            <w:r>
-              <w:rPr>
-                <w:rFonts w:ascii="Abadi" w:hAnsi="Abadi"/>
-                <w:sz w:val="14"/>
-                <w:szCs w:val="14"/>
-              </w:rPr>
-              <w:t>Trait</w:t>
-            </w:r>
-          </w:p>
-        </w:tc>
-        <w:tc>
-          <w:tcPr>
-            <w:tcW w:w="0" w:type="auto"/>
-            <w:tcBorders>
-              <w:top w:val="single" w:sz="4" w:space="0" w:color="auto"/>
-              <w:left w:val="single" w:sz="4" w:space="0" w:color="auto"/>
-              <w:bottom w:val="single" w:sz="4" w:space="0" w:color="auto"/>
-              <w:right w:val="single" w:sz="4" w:space="0" w:color="auto"/>
-            </w:tcBorders>
-          </w:tcPr>
-          <w:p>
-            <w:pPr>
-              <w:spacing w:line="276" w:lineRule="auto"/>
-              <w:rPr>
-                <w:rFonts w:ascii="Abadi" w:hAnsi="Abadi"/>
-                <w:sz w:val="14"/>
-                <w:szCs w:val="14"/>
-              </w:rPr>
-            </w:pPr>
-            <w:r>
-              <w:rPr>
-                <w:rFonts w:ascii="Abadi" w:hAnsi="Abadi"/>
-                <w:sz w:val="14"/>
-                <w:szCs w:val="14"/>
-              </w:rPr>
-              <w:t>10</w:t>
+              <w:t>Clinging</w:t>
+            </w:r>
+          </w:p>
+        </w:tc>
+        <w:tc>
+          <w:tcPr>
+            <w:tcW w:w="0" w:type="auto"/>
+            <w:tcBorders>
+              <w:top w:val="single" w:sz="4" w:space="0" w:color="auto"/>
+              <w:left w:val="single" w:sz="4" w:space="0" w:color="auto"/>
+              <w:bottom w:val="single" w:sz="4" w:space="0" w:color="auto"/>
+              <w:right w:val="single" w:sz="4" w:space="0" w:color="auto"/>
+            </w:tcBorders>
+          </w:tcPr>
+          <w:p>
+            <w:pPr>
+              <w:spacing w:line="276" w:lineRule="auto"/>
+              <w:rPr>
+                <w:rFonts w:ascii="Abadi" w:hAnsi="Abadi"/>
+                <w:sz w:val="14"/>
+                <w:szCs w:val="14"/>
+              </w:rPr>
+            </w:pPr>
+            <w:r>
+              <w:rPr>
+                <w:rFonts w:ascii="Abadi" w:hAnsi="Abadi"/>
+                <w:sz w:val="14"/>
+                <w:szCs w:val="14"/>
+              </w:rPr>
+              <w:t>Utility, No Activation, Self</w:t>
+            </w:r>
+          </w:p>
+        </w:tc>
+        <w:tc>
+          <w:tcPr>
+            <w:tcW w:w="0" w:type="auto"/>
+            <w:tcBorders>
+              <w:top w:val="single" w:sz="4" w:space="0" w:color="auto"/>
+              <w:left w:val="single" w:sz="4" w:space="0" w:color="auto"/>
+              <w:bottom w:val="single" w:sz="4" w:space="0" w:color="auto"/>
+              <w:right w:val="single" w:sz="4" w:space="0" w:color="auto"/>
+            </w:tcBorders>
+          </w:tcPr>
+          <w:p>
+            <w:pPr>
+              <w:spacing w:line="276" w:lineRule="auto"/>
+              <w:rPr>
+                <w:rFonts w:ascii="Abadi" w:hAnsi="Abadi"/>
+                <w:sz w:val="14"/>
+                <w:szCs w:val="14"/>
+              </w:rPr>
+            </w:pPr>
+            <w:r>
+              <w:rPr>
+                <w:rFonts w:ascii="Abadi" w:hAnsi="Abadi"/>
+                <w:sz w:val="14"/>
+                <w:szCs w:val="14"/>
+              </w:rPr>
+              <w:t>20</w:t>
             </w:r>
           </w:p>
         </w:tc>
@@ -1462,6 +1558,7 @@
           </w:tcPr>
           <w:p>
             <w:pPr>
+              <w:pStyle w:val="ListParagraph"/>
               <w:numPr>
                 <w:ilvl w:val="0"/>
                 <w:numId w:val="2"/>
@@ -1479,7 +1576,30 @@
                 <w:sz w:val="14"/>
                 <w:szCs w:val="14"/>
               </w:rPr>
-              <w:t>Dark Vision</w:t>
+              <w:t>Cling</w:t>
+            </w:r>
+          </w:p>
+          <w:p>
+            <w:pPr>
+              <w:pStyle w:val="ListParagraph"/>
+              <w:numPr>
+                <w:ilvl w:val="0"/>
+                <w:numId w:val="2"/>
+              </w:numPr>
+              <w:spacing w:after="0" w:line="276" w:lineRule="auto"/>
+              <w:rPr>
+                <w:rFonts w:ascii="Abadi" w:hAnsi="Abadi"/>
+                <w:sz w:val="14"/>
+                <w:szCs w:val="14"/>
+              </w:rPr>
+            </w:pPr>
+            <w:r>
+              <w:rPr>
+                <w:rFonts w:ascii="Abadi" w:hAnsi="Abadi"/>
+                <w:sz w:val="14"/>
+                <w:szCs w:val="14"/>
+              </w:rPr>
+              <w:t>Muscle (8) (Grabs, Holds)</w:t>
             </w:r>
           </w:p>
         </w:tc>
@@ -1507,6 +1627,14 @@
                 <w:szCs w:val="14"/>
               </w:rPr>
             </w:pPr>
+            <w:r>
+              <w:rPr>
+                <w:rFonts w:ascii="Abadi" w:hAnsi="Abadi"/>
+                <w:sz w:val="14"/>
+                <w:szCs w:val="14"/>
+              </w:rPr>
+              <w:t>None</w:t>
+            </w:r>
           </w:p>
         </w:tc>
       </w:tr>
@@ -1536,94 +1664,94 @@
                 <w:sz w:val="14"/>
                 <w:szCs w:val="14"/>
               </w:rPr>
-              <w:t>Famine King</w:t>
-            </w:r>
-          </w:p>
-        </w:tc>
-        <w:tc>
-          <w:tcPr>
-            <w:tcW w:w="0" w:type="auto"/>
-            <w:tcBorders>
-              <w:top w:val="single" w:sz="4" w:space="0" w:color="auto"/>
-              <w:left w:val="single" w:sz="4" w:space="0" w:color="auto"/>
-              <w:bottom w:val="single" w:sz="4" w:space="0" w:color="auto"/>
-              <w:right w:val="single" w:sz="4" w:space="0" w:color="auto"/>
-            </w:tcBorders>
-          </w:tcPr>
-          <w:p>
-            <w:pPr>
-              <w:spacing w:line="276" w:lineRule="auto"/>
-              <w:rPr>
-                <w:rFonts w:ascii="Abadi" w:hAnsi="Abadi"/>
-                <w:sz w:val="14"/>
-                <w:szCs w:val="14"/>
-              </w:rPr>
-            </w:pPr>
-            <w:r>
-              <w:rPr>
-                <w:rFonts w:ascii="Abadi" w:hAnsi="Abadi"/>
-                <w:sz w:val="14"/>
-                <w:szCs w:val="14"/>
-              </w:rPr>
-              <w:t>Stance</w:t>
-            </w:r>
-          </w:p>
-        </w:tc>
-        <w:tc>
-          <w:tcPr>
-            <w:tcW w:w="0" w:type="auto"/>
-            <w:tcBorders>
-              <w:top w:val="single" w:sz="4" w:space="0" w:color="auto"/>
-              <w:left w:val="single" w:sz="4" w:space="0" w:color="auto"/>
-              <w:bottom w:val="single" w:sz="4" w:space="0" w:color="auto"/>
-              <w:right w:val="single" w:sz="4" w:space="0" w:color="auto"/>
-            </w:tcBorders>
-          </w:tcPr>
-          <w:p>
-            <w:pPr>
-              <w:spacing w:line="276" w:lineRule="auto"/>
-              <w:rPr>
-                <w:rFonts w:ascii="Abadi" w:hAnsi="Abadi"/>
-                <w:sz w:val="14"/>
-                <w:szCs w:val="14"/>
-              </w:rPr>
-            </w:pPr>
-            <w:r>
-              <w:rPr>
-                <w:rFonts w:ascii="Abadi" w:hAnsi="Abadi"/>
-                <w:sz w:val="14"/>
-                <w:szCs w:val="14"/>
-              </w:rPr>
-              <w:t>20</w:t>
-            </w:r>
-          </w:p>
-        </w:tc>
-        <w:tc>
-          <w:tcPr>
-            <w:tcW w:w="0" w:type="auto"/>
-            <w:tcBorders>
-              <w:top w:val="single" w:sz="4" w:space="0" w:color="auto"/>
-              <w:left w:val="single" w:sz="4" w:space="0" w:color="auto"/>
-              <w:bottom w:val="single" w:sz="4" w:space="0" w:color="auto"/>
-              <w:right w:val="single" w:sz="4" w:space="0" w:color="auto"/>
-            </w:tcBorders>
-          </w:tcPr>
-          <w:p>
-            <w:pPr>
-              <w:spacing w:line="276" w:lineRule="auto"/>
-              <w:rPr>
-                <w:rFonts w:ascii="Abadi" w:hAnsi="Abadi"/>
-                <w:sz w:val="14"/>
-                <w:szCs w:val="14"/>
-              </w:rPr>
-            </w:pPr>
-            <w:r>
-              <w:rPr>
-                <w:rFonts w:ascii="Abadi" w:hAnsi="Abadi"/>
-                <w:sz w:val="14"/>
-                <w:szCs w:val="14"/>
-              </w:rPr>
-              <w:t>1</w:t>
+              <w:t>Dark Vision</w:t>
+            </w:r>
+          </w:p>
+        </w:tc>
+        <w:tc>
+          <w:tcPr>
+            <w:tcW w:w="0" w:type="auto"/>
+            <w:tcBorders>
+              <w:top w:val="single" w:sz="4" w:space="0" w:color="auto"/>
+              <w:left w:val="single" w:sz="4" w:space="0" w:color="auto"/>
+              <w:bottom w:val="single" w:sz="4" w:space="0" w:color="auto"/>
+              <w:right w:val="single" w:sz="4" w:space="0" w:color="auto"/>
+            </w:tcBorders>
+          </w:tcPr>
+          <w:p>
+            <w:pPr>
+              <w:spacing w:line="276" w:lineRule="auto"/>
+              <w:rPr>
+                <w:rFonts w:ascii="Abadi" w:hAnsi="Abadi"/>
+                <w:sz w:val="14"/>
+                <w:szCs w:val="14"/>
+              </w:rPr>
+            </w:pPr>
+            <w:r>
+              <w:rPr>
+                <w:rFonts w:ascii="Abadi" w:hAnsi="Abadi"/>
+                <w:sz w:val="14"/>
+                <w:szCs w:val="14"/>
+              </w:rPr>
+              <w:t>Trait</w:t>
+            </w:r>
+          </w:p>
+        </w:tc>
+        <w:tc>
+          <w:tcPr>
+            <w:tcW w:w="0" w:type="auto"/>
+            <w:tcBorders>
+              <w:top w:val="single" w:sz="4" w:space="0" w:color="auto"/>
+              <w:left w:val="single" w:sz="4" w:space="0" w:color="auto"/>
+              <w:bottom w:val="single" w:sz="4" w:space="0" w:color="auto"/>
+              <w:right w:val="single" w:sz="4" w:space="0" w:color="auto"/>
+            </w:tcBorders>
+          </w:tcPr>
+          <w:p>
+            <w:pPr>
+              <w:spacing w:line="276" w:lineRule="auto"/>
+              <w:rPr>
+                <w:rFonts w:ascii="Abadi" w:hAnsi="Abadi"/>
+                <w:sz w:val="14"/>
+                <w:szCs w:val="14"/>
+              </w:rPr>
+            </w:pPr>
+            <w:r>
+              <w:rPr>
+                <w:rFonts w:ascii="Abadi" w:hAnsi="Abadi"/>
+                <w:sz w:val="14"/>
+                <w:szCs w:val="14"/>
+              </w:rPr>
+              <w:t>10</w:t>
+            </w:r>
+          </w:p>
+        </w:tc>
+        <w:tc>
+          <w:tcPr>
+            <w:tcW w:w="0" w:type="auto"/>
+            <w:tcBorders>
+              <w:top w:val="single" w:sz="4" w:space="0" w:color="auto"/>
+              <w:left w:val="single" w:sz="4" w:space="0" w:color="auto"/>
+              <w:bottom w:val="single" w:sz="4" w:space="0" w:color="auto"/>
+              <w:right w:val="single" w:sz="4" w:space="0" w:color="auto"/>
+            </w:tcBorders>
+          </w:tcPr>
+          <w:p>
+            <w:pPr>
+              <w:spacing w:line="276" w:lineRule="auto"/>
+              <w:rPr>
+                <w:rFonts w:ascii="Abadi" w:hAnsi="Abadi"/>
+                <w:sz w:val="14"/>
+                <w:szCs w:val="14"/>
+              </w:rPr>
+            </w:pPr>
+            <w:r>
+              <w:rPr>
+                <w:rFonts w:ascii="Abadi" w:hAnsi="Abadi"/>
+                <w:sz w:val="14"/>
+                <w:szCs w:val="14"/>
+              </w:rPr>
+              <w:t>0</w:t>
             </w:r>
           </w:p>
         </w:tc>
@@ -1656,29 +1784,7 @@
                 <w:sz w:val="14"/>
                 <w:szCs w:val="14"/>
               </w:rPr>
-              <w:t>Any Sickened statuses you apply also apply</w:t>
-            </w:r>
-          </w:p>
-          <w:p>
-            <w:pPr>
-              <w:numPr>
-                <w:ilvl w:val="0"/>
-                <w:numId w:val="2"/>
-              </w:numPr>
-              <w:spacing w:after="0" w:line="276" w:lineRule="auto"/>
-              <w:rPr>
-                <w:rFonts w:ascii="Abadi" w:hAnsi="Abadi"/>
-                <w:sz w:val="14"/>
-                <w:szCs w:val="14"/>
-              </w:rPr>
-            </w:pPr>
-            <w:r>
-              <w:rPr>
-                <w:rFonts w:ascii="Abadi" w:hAnsi="Abadi"/>
-                <w:sz w:val="14"/>
-                <w:szCs w:val="14"/>
-              </w:rPr>
-              <w:t>Drain (1d4) (Muscle and Toughness)</w:t>
+              <w:t>Dark Vision</w:t>
             </w:r>
           </w:p>
         </w:tc>
@@ -1706,6 +1812,14 @@
                 <w:szCs w:val="14"/>
               </w:rPr>
             </w:pPr>
+            <w:r>
+              <w:rPr>
+                <w:rFonts w:ascii="Abadi" w:hAnsi="Abadi"/>
+                <w:sz w:val="14"/>
+                <w:szCs w:val="14"/>
+              </w:rPr>
+              <w:t>None</w:t>
+            </w:r>
           </w:p>
         </w:tc>
       </w:tr>
@@ -1735,94 +1849,94 @@
                 <w:sz w:val="14"/>
                 <w:szCs w:val="14"/>
               </w:rPr>
-              <w:t>Pestilence</w:t>
-            </w:r>
-          </w:p>
-        </w:tc>
-        <w:tc>
-          <w:tcPr>
-            <w:tcW w:w="0" w:type="auto"/>
-            <w:tcBorders>
-              <w:top w:val="single" w:sz="4" w:space="0" w:color="auto"/>
-              <w:left w:val="single" w:sz="4" w:space="0" w:color="auto"/>
-              <w:bottom w:val="single" w:sz="4" w:space="0" w:color="auto"/>
-              <w:right w:val="single" w:sz="4" w:space="0" w:color="auto"/>
-            </w:tcBorders>
-          </w:tcPr>
-          <w:p>
-            <w:pPr>
-              <w:spacing w:line="276" w:lineRule="auto"/>
-              <w:rPr>
-                <w:rFonts w:ascii="Abadi" w:hAnsi="Abadi"/>
-                <w:sz w:val="14"/>
-                <w:szCs w:val="14"/>
-              </w:rPr>
-            </w:pPr>
-            <w:r>
-              <w:rPr>
-                <w:rFonts w:ascii="Abadi" w:hAnsi="Abadi"/>
-                <w:sz w:val="14"/>
-                <w:szCs w:val="14"/>
-              </w:rPr>
-              <w:t>Trait</w:t>
-            </w:r>
-          </w:p>
-        </w:tc>
-        <w:tc>
-          <w:tcPr>
-            <w:tcW w:w="0" w:type="auto"/>
-            <w:tcBorders>
-              <w:top w:val="single" w:sz="4" w:space="0" w:color="auto"/>
-              <w:left w:val="single" w:sz="4" w:space="0" w:color="auto"/>
-              <w:bottom w:val="single" w:sz="4" w:space="0" w:color="auto"/>
-              <w:right w:val="single" w:sz="4" w:space="0" w:color="auto"/>
-            </w:tcBorders>
-          </w:tcPr>
-          <w:p>
-            <w:pPr>
-              <w:spacing w:line="276" w:lineRule="auto"/>
-              <w:rPr>
-                <w:rFonts w:ascii="Abadi" w:hAnsi="Abadi"/>
-                <w:sz w:val="14"/>
-                <w:szCs w:val="14"/>
-              </w:rPr>
-            </w:pPr>
-            <w:r>
-              <w:rPr>
-                <w:rFonts w:ascii="Abadi" w:hAnsi="Abadi"/>
-                <w:sz w:val="14"/>
-                <w:szCs w:val="14"/>
-              </w:rPr>
-              <w:t>10</w:t>
-            </w:r>
-          </w:p>
-        </w:tc>
-        <w:tc>
-          <w:tcPr>
-            <w:tcW w:w="0" w:type="auto"/>
-            <w:tcBorders>
-              <w:top w:val="single" w:sz="4" w:space="0" w:color="auto"/>
-              <w:left w:val="single" w:sz="4" w:space="0" w:color="auto"/>
-              <w:bottom w:val="single" w:sz="4" w:space="0" w:color="auto"/>
-              <w:right w:val="single" w:sz="4" w:space="0" w:color="auto"/>
-            </w:tcBorders>
-          </w:tcPr>
-          <w:p>
-            <w:pPr>
-              <w:spacing w:line="276" w:lineRule="auto"/>
-              <w:rPr>
-                <w:rFonts w:ascii="Abadi" w:hAnsi="Abadi"/>
-                <w:sz w:val="14"/>
-                <w:szCs w:val="14"/>
-              </w:rPr>
-            </w:pPr>
-            <w:r>
-              <w:rPr>
-                <w:rFonts w:ascii="Abadi" w:hAnsi="Abadi"/>
-                <w:sz w:val="14"/>
-                <w:szCs w:val="14"/>
-              </w:rPr>
-              <w:t>0</w:t>
+              <w:t>Famine King</w:t>
+            </w:r>
+          </w:p>
+        </w:tc>
+        <w:tc>
+          <w:tcPr>
+            <w:tcW w:w="0" w:type="auto"/>
+            <w:tcBorders>
+              <w:top w:val="single" w:sz="4" w:space="0" w:color="auto"/>
+              <w:left w:val="single" w:sz="4" w:space="0" w:color="auto"/>
+              <w:bottom w:val="single" w:sz="4" w:space="0" w:color="auto"/>
+              <w:right w:val="single" w:sz="4" w:space="0" w:color="auto"/>
+            </w:tcBorders>
+          </w:tcPr>
+          <w:p>
+            <w:pPr>
+              <w:spacing w:line="276" w:lineRule="auto"/>
+              <w:rPr>
+                <w:rFonts w:ascii="Abadi" w:hAnsi="Abadi"/>
+                <w:sz w:val="14"/>
+                <w:szCs w:val="14"/>
+              </w:rPr>
+            </w:pPr>
+            <w:r>
+              <w:rPr>
+                <w:rFonts w:ascii="Abadi" w:hAnsi="Abadi"/>
+                <w:sz w:val="14"/>
+                <w:szCs w:val="14"/>
+              </w:rPr>
+              <w:t>Stance</w:t>
+            </w:r>
+          </w:p>
+        </w:tc>
+        <w:tc>
+          <w:tcPr>
+            <w:tcW w:w="0" w:type="auto"/>
+            <w:tcBorders>
+              <w:top w:val="single" w:sz="4" w:space="0" w:color="auto"/>
+              <w:left w:val="single" w:sz="4" w:space="0" w:color="auto"/>
+              <w:bottom w:val="single" w:sz="4" w:space="0" w:color="auto"/>
+              <w:right w:val="single" w:sz="4" w:space="0" w:color="auto"/>
+            </w:tcBorders>
+          </w:tcPr>
+          <w:p>
+            <w:pPr>
+              <w:spacing w:line="276" w:lineRule="auto"/>
+              <w:rPr>
+                <w:rFonts w:ascii="Abadi" w:hAnsi="Abadi"/>
+                <w:sz w:val="14"/>
+                <w:szCs w:val="14"/>
+              </w:rPr>
+            </w:pPr>
+            <w:r>
+              <w:rPr>
+                <w:rFonts w:ascii="Abadi" w:hAnsi="Abadi"/>
+                <w:sz w:val="14"/>
+                <w:szCs w:val="14"/>
+              </w:rPr>
+              <w:t>20</w:t>
+            </w:r>
+          </w:p>
+        </w:tc>
+        <w:tc>
+          <w:tcPr>
+            <w:tcW w:w="0" w:type="auto"/>
+            <w:tcBorders>
+              <w:top w:val="single" w:sz="4" w:space="0" w:color="auto"/>
+              <w:left w:val="single" w:sz="4" w:space="0" w:color="auto"/>
+              <w:bottom w:val="single" w:sz="4" w:space="0" w:color="auto"/>
+              <w:right w:val="single" w:sz="4" w:space="0" w:color="auto"/>
+            </w:tcBorders>
+          </w:tcPr>
+          <w:p>
+            <w:pPr>
+              <w:spacing w:line="276" w:lineRule="auto"/>
+              <w:rPr>
+                <w:rFonts w:ascii="Abadi" w:hAnsi="Abadi"/>
+                <w:sz w:val="14"/>
+                <w:szCs w:val="14"/>
+              </w:rPr>
+            </w:pPr>
+            <w:r>
+              <w:rPr>
+                <w:rFonts w:ascii="Abadi" w:hAnsi="Abadi"/>
+                <w:sz w:val="14"/>
+                <w:szCs w:val="14"/>
+              </w:rPr>
+              <w:t>1</w:t>
             </w:r>
           </w:p>
         </w:tc>
@@ -1855,7 +1969,29 @@
                 <w:sz w:val="14"/>
                 <w:szCs w:val="14"/>
               </w:rPr>
-              <w:t>Your Festering statuses do 1d4+1 instead of 1d4</w:t>
+              <w:t>Any Sickened statuses you apply also apply</w:t>
+            </w:r>
+          </w:p>
+          <w:p>
+            <w:pPr>
+              <w:numPr>
+                <w:ilvl w:val="0"/>
+                <w:numId w:val="2"/>
+              </w:numPr>
+              <w:spacing w:after="0" w:line="276" w:lineRule="auto"/>
+              <w:rPr>
+                <w:rFonts w:ascii="Abadi" w:hAnsi="Abadi"/>
+                <w:sz w:val="14"/>
+                <w:szCs w:val="14"/>
+              </w:rPr>
+            </w:pPr>
+            <w:r>
+              <w:rPr>
+                <w:rFonts w:ascii="Abadi" w:hAnsi="Abadi"/>
+                <w:sz w:val="14"/>
+                <w:szCs w:val="14"/>
+              </w:rPr>
+              <w:t>Drain (1d4) (Muscle and Toughness)</w:t>
             </w:r>
           </w:p>
         </w:tc>
@@ -1883,6 +2019,14 @@
                 <w:szCs w:val="14"/>
               </w:rPr>
             </w:pPr>
+            <w:r>
+              <w:rPr>
+                <w:rFonts w:ascii="Abadi" w:hAnsi="Abadi"/>
+                <w:sz w:val="14"/>
+                <w:szCs w:val="14"/>
+              </w:rPr>
+              <w:t>None</w:t>
+            </w:r>
           </w:p>
         </w:tc>
       </w:tr>
@@ -1912,94 +2056,94 @@
                 <w:sz w:val="14"/>
                 <w:szCs w:val="14"/>
               </w:rPr>
-              <w:t>Plague Doctor</w:t>
-            </w:r>
-          </w:p>
-        </w:tc>
-        <w:tc>
-          <w:tcPr>
-            <w:tcW w:w="0" w:type="auto"/>
-            <w:tcBorders>
-              <w:top w:val="single" w:sz="4" w:space="0" w:color="auto"/>
-              <w:left w:val="single" w:sz="4" w:space="0" w:color="auto"/>
-              <w:bottom w:val="single" w:sz="4" w:space="0" w:color="auto"/>
-              <w:right w:val="single" w:sz="4" w:space="0" w:color="auto"/>
-            </w:tcBorders>
-          </w:tcPr>
-          <w:p>
-            <w:pPr>
-              <w:spacing w:line="276" w:lineRule="auto"/>
-              <w:rPr>
-                <w:rFonts w:ascii="Abadi" w:hAnsi="Abadi"/>
-                <w:sz w:val="14"/>
-                <w:szCs w:val="14"/>
-              </w:rPr>
-            </w:pPr>
-            <w:r>
-              <w:rPr>
-                <w:rFonts w:ascii="Abadi" w:hAnsi="Abadi"/>
-                <w:sz w:val="14"/>
-                <w:szCs w:val="14"/>
-              </w:rPr>
-              <w:t>Buff, Touch, One Ally</w:t>
-            </w:r>
-          </w:p>
-        </w:tc>
-        <w:tc>
-          <w:tcPr>
-            <w:tcW w:w="0" w:type="auto"/>
-            <w:tcBorders>
-              <w:top w:val="single" w:sz="4" w:space="0" w:color="auto"/>
-              <w:left w:val="single" w:sz="4" w:space="0" w:color="auto"/>
-              <w:bottom w:val="single" w:sz="4" w:space="0" w:color="auto"/>
-              <w:right w:val="single" w:sz="4" w:space="0" w:color="auto"/>
-            </w:tcBorders>
-          </w:tcPr>
-          <w:p>
-            <w:pPr>
-              <w:spacing w:line="276" w:lineRule="auto"/>
-              <w:rPr>
-                <w:rFonts w:ascii="Abadi" w:hAnsi="Abadi"/>
-                <w:sz w:val="14"/>
-                <w:szCs w:val="14"/>
-              </w:rPr>
-            </w:pPr>
-            <w:r>
-              <w:rPr>
-                <w:rFonts w:ascii="Abadi" w:hAnsi="Abadi"/>
-                <w:sz w:val="14"/>
-                <w:szCs w:val="14"/>
-              </w:rPr>
-              <w:t>20</w:t>
-            </w:r>
-          </w:p>
-        </w:tc>
-        <w:tc>
-          <w:tcPr>
-            <w:tcW w:w="0" w:type="auto"/>
-            <w:tcBorders>
-              <w:top w:val="single" w:sz="4" w:space="0" w:color="auto"/>
-              <w:left w:val="single" w:sz="4" w:space="0" w:color="auto"/>
-              <w:bottom w:val="single" w:sz="4" w:space="0" w:color="auto"/>
-              <w:right w:val="single" w:sz="4" w:space="0" w:color="auto"/>
-            </w:tcBorders>
-          </w:tcPr>
-          <w:p>
-            <w:pPr>
-              <w:spacing w:line="276" w:lineRule="auto"/>
-              <w:rPr>
-                <w:rFonts w:ascii="Abadi" w:hAnsi="Abadi"/>
-                <w:sz w:val="14"/>
-                <w:szCs w:val="14"/>
-              </w:rPr>
-            </w:pPr>
-            <w:r>
-              <w:rPr>
-                <w:rFonts w:ascii="Abadi" w:hAnsi="Abadi"/>
-                <w:sz w:val="14"/>
-                <w:szCs w:val="14"/>
-              </w:rPr>
-              <w:t>6</w:t>
+              <w:t>Pestilence</w:t>
+            </w:r>
+          </w:p>
+        </w:tc>
+        <w:tc>
+          <w:tcPr>
+            <w:tcW w:w="0" w:type="auto"/>
+            <w:tcBorders>
+              <w:top w:val="single" w:sz="4" w:space="0" w:color="auto"/>
+              <w:left w:val="single" w:sz="4" w:space="0" w:color="auto"/>
+              <w:bottom w:val="single" w:sz="4" w:space="0" w:color="auto"/>
+              <w:right w:val="single" w:sz="4" w:space="0" w:color="auto"/>
+            </w:tcBorders>
+          </w:tcPr>
+          <w:p>
+            <w:pPr>
+              <w:spacing w:line="276" w:lineRule="auto"/>
+              <w:rPr>
+                <w:rFonts w:ascii="Abadi" w:hAnsi="Abadi"/>
+                <w:sz w:val="14"/>
+                <w:szCs w:val="14"/>
+              </w:rPr>
+            </w:pPr>
+            <w:r>
+              <w:rPr>
+                <w:rFonts w:ascii="Abadi" w:hAnsi="Abadi"/>
+                <w:sz w:val="14"/>
+                <w:szCs w:val="14"/>
+              </w:rPr>
+              <w:t>Trait</w:t>
+            </w:r>
+          </w:p>
+        </w:tc>
+        <w:tc>
+          <w:tcPr>
+            <w:tcW w:w="0" w:type="auto"/>
+            <w:tcBorders>
+              <w:top w:val="single" w:sz="4" w:space="0" w:color="auto"/>
+              <w:left w:val="single" w:sz="4" w:space="0" w:color="auto"/>
+              <w:bottom w:val="single" w:sz="4" w:space="0" w:color="auto"/>
+              <w:right w:val="single" w:sz="4" w:space="0" w:color="auto"/>
+            </w:tcBorders>
+          </w:tcPr>
+          <w:p>
+            <w:pPr>
+              <w:spacing w:line="276" w:lineRule="auto"/>
+              <w:rPr>
+                <w:rFonts w:ascii="Abadi" w:hAnsi="Abadi"/>
+                <w:sz w:val="14"/>
+                <w:szCs w:val="14"/>
+              </w:rPr>
+            </w:pPr>
+            <w:r>
+              <w:rPr>
+                <w:rFonts w:ascii="Abadi" w:hAnsi="Abadi"/>
+                <w:sz w:val="14"/>
+                <w:szCs w:val="14"/>
+              </w:rPr>
+              <w:t>10</w:t>
+            </w:r>
+          </w:p>
+        </w:tc>
+        <w:tc>
+          <w:tcPr>
+            <w:tcW w:w="0" w:type="auto"/>
+            <w:tcBorders>
+              <w:top w:val="single" w:sz="4" w:space="0" w:color="auto"/>
+              <w:left w:val="single" w:sz="4" w:space="0" w:color="auto"/>
+              <w:bottom w:val="single" w:sz="4" w:space="0" w:color="auto"/>
+              <w:right w:val="single" w:sz="4" w:space="0" w:color="auto"/>
+            </w:tcBorders>
+          </w:tcPr>
+          <w:p>
+            <w:pPr>
+              <w:spacing w:line="276" w:lineRule="auto"/>
+              <w:rPr>
+                <w:rFonts w:ascii="Abadi" w:hAnsi="Abadi"/>
+                <w:sz w:val="14"/>
+                <w:szCs w:val="14"/>
+              </w:rPr>
+            </w:pPr>
+            <w:r>
+              <w:rPr>
+                <w:rFonts w:ascii="Abadi" w:hAnsi="Abadi"/>
+                <w:sz w:val="14"/>
+                <w:szCs w:val="14"/>
+              </w:rPr>
+              <w:t>0</w:t>
             </w:r>
           </w:p>
         </w:tc>
@@ -2032,7 +2176,15 @@
                 <w:sz w:val="14"/>
                 <w:szCs w:val="14"/>
               </w:rPr>
-              <w:t>Heal (2d6)</w:t>
+              <w:t>Your Festering statuses</w:t>
+            </w:r>
+            <w:r>
+              <w:rPr>
+                <w:rFonts w:ascii="Abadi" w:hAnsi="Abadi"/>
+                <w:sz w:val="14"/>
+                <w:szCs w:val="14"/>
+              </w:rPr>
+              <w:t xml:space="preserve"> stack</w:t>
             </w:r>
           </w:p>
           <w:p>
@@ -2054,7 +2206,7 @@
                 <w:sz w:val="14"/>
                 <w:szCs w:val="14"/>
               </w:rPr>
-              <w:t>Sickened (Toughness)</w:t>
+              <w:t>Each additional Festering stack adds Damage (1)</w:t>
             </w:r>
           </w:p>
         </w:tc>
@@ -2082,6 +2234,14 @@
                 <w:szCs w:val="14"/>
               </w:rPr>
             </w:pPr>
+            <w:r>
+              <w:rPr>
+                <w:rFonts w:ascii="Abadi" w:hAnsi="Abadi"/>
+                <w:sz w:val="14"/>
+                <w:szCs w:val="14"/>
+              </w:rPr>
+              <w:t>None</w:t>
+            </w:r>
           </w:p>
         </w:tc>
       </w:tr>
@@ -2111,36 +2271,36 @@
                 <w:sz w:val="14"/>
                 <w:szCs w:val="14"/>
               </w:rPr>
-              <w:t>Prison of Filth</w:t>
-            </w:r>
-          </w:p>
-        </w:tc>
-        <w:tc>
-          <w:tcPr>
-            <w:tcW w:w="0" w:type="auto"/>
-            <w:tcBorders>
-              <w:top w:val="single" w:sz="4" w:space="0" w:color="auto"/>
-              <w:left w:val="single" w:sz="4" w:space="0" w:color="auto"/>
-              <w:bottom w:val="single" w:sz="4" w:space="0" w:color="auto"/>
-              <w:right w:val="single" w:sz="4" w:space="0" w:color="auto"/>
-            </w:tcBorders>
-          </w:tcPr>
-          <w:p>
-            <w:pPr>
-              <w:spacing w:line="276" w:lineRule="auto"/>
-              <w:rPr>
-                <w:rFonts w:ascii="Abadi" w:hAnsi="Abadi"/>
-                <w:sz w:val="14"/>
-                <w:szCs w:val="14"/>
-              </w:rPr>
-            </w:pPr>
-            <w:r>
-              <w:rPr>
-                <w:rFonts w:ascii="Abadi" w:hAnsi="Abadi"/>
-                <w:sz w:val="14"/>
-                <w:szCs w:val="14"/>
-              </w:rPr>
-              <w:t>Attack, Ranged, One Target</w:t>
+              <w:t>Plague Doctor</w:t>
+            </w:r>
+          </w:p>
+        </w:tc>
+        <w:tc>
+          <w:tcPr>
+            <w:tcW w:w="0" w:type="auto"/>
+            <w:tcBorders>
+              <w:top w:val="single" w:sz="4" w:space="0" w:color="auto"/>
+              <w:left w:val="single" w:sz="4" w:space="0" w:color="auto"/>
+              <w:bottom w:val="single" w:sz="4" w:space="0" w:color="auto"/>
+              <w:right w:val="single" w:sz="4" w:space="0" w:color="auto"/>
+            </w:tcBorders>
+          </w:tcPr>
+          <w:p>
+            <w:pPr>
+              <w:spacing w:line="276" w:lineRule="auto"/>
+              <w:rPr>
+                <w:rFonts w:ascii="Abadi" w:hAnsi="Abadi"/>
+                <w:sz w:val="14"/>
+                <w:szCs w:val="14"/>
+              </w:rPr>
+            </w:pPr>
+            <w:r>
+              <w:rPr>
+                <w:rFonts w:ascii="Abadi" w:hAnsi="Abadi"/>
+                <w:sz w:val="14"/>
+                <w:szCs w:val="14"/>
+              </w:rPr>
+              <w:t>Buff, Touch, One Ally</w:t>
             </w:r>
           </w:p>
         </w:tc>
@@ -2231,7 +2391,7 @@
                 <w:sz w:val="14"/>
                 <w:szCs w:val="14"/>
               </w:rPr>
-              <w:t>Entangle (3d6) (0/0/0)</w:t>
+              <w:t>Heal (2d6)</w:t>
             </w:r>
           </w:p>
           <w:p>
@@ -2253,51 +2413,7 @@
                 <w:sz w:val="14"/>
                 <w:szCs w:val="14"/>
               </w:rPr>
-              <w:t>Damage (1) (Penetrating, Chewing)</w:t>
-            </w:r>
-          </w:p>
-          <w:p>
-            <w:pPr>
-              <w:numPr>
-                <w:ilvl w:val="0"/>
-                <w:numId w:val="2"/>
-              </w:numPr>
-              <w:spacing w:after="0" w:line="276" w:lineRule="auto"/>
-              <w:rPr>
-                <w:rFonts w:ascii="Abadi" w:hAnsi="Abadi"/>
-                <w:sz w:val="14"/>
-                <w:szCs w:val="14"/>
-              </w:rPr>
-            </w:pPr>
-            <w:r>
-              <w:rPr>
-                <w:rFonts w:ascii="Abadi" w:hAnsi="Abadi"/>
-                <w:sz w:val="14"/>
-                <w:szCs w:val="14"/>
-              </w:rPr>
-              <w:t>On Escape: Festering (4)</w:t>
-            </w:r>
-          </w:p>
-          <w:p>
-            <w:pPr>
-              <w:numPr>
-                <w:ilvl w:val="0"/>
-                <w:numId w:val="2"/>
-              </w:numPr>
-              <w:spacing w:after="0" w:line="276" w:lineRule="auto"/>
-              <w:rPr>
-                <w:rFonts w:ascii="Abadi" w:hAnsi="Abadi"/>
-                <w:sz w:val="14"/>
-                <w:szCs w:val="14"/>
-              </w:rPr>
-            </w:pPr>
-            <w:r>
-              <w:rPr>
-                <w:rFonts w:ascii="Abadi" w:hAnsi="Abadi"/>
-                <w:sz w:val="14"/>
-                <w:szCs w:val="14"/>
-              </w:rPr>
-              <w:t>On Escape: Sickened (Toughness)</w:t>
+              <w:t>Sickened (Toughness)</w:t>
             </w:r>
           </w:p>
         </w:tc>
@@ -2354,36 +2470,36 @@
                 <w:sz w:val="14"/>
                 <w:szCs w:val="14"/>
               </w:rPr>
-              <w:t>Rat Cloak</w:t>
-            </w:r>
-          </w:p>
-        </w:tc>
-        <w:tc>
-          <w:tcPr>
-            <w:tcW w:w="0" w:type="auto"/>
-            <w:tcBorders>
-              <w:top w:val="single" w:sz="4" w:space="0" w:color="auto"/>
-              <w:left w:val="single" w:sz="4" w:space="0" w:color="auto"/>
-              <w:bottom w:val="single" w:sz="4" w:space="0" w:color="auto"/>
-              <w:right w:val="single" w:sz="4" w:space="0" w:color="auto"/>
-            </w:tcBorders>
-          </w:tcPr>
-          <w:p>
-            <w:pPr>
-              <w:spacing w:line="276" w:lineRule="auto"/>
-              <w:rPr>
-                <w:rFonts w:ascii="Abadi" w:hAnsi="Abadi"/>
-                <w:sz w:val="14"/>
-                <w:szCs w:val="14"/>
-              </w:rPr>
-            </w:pPr>
-            <w:r>
-              <w:rPr>
-                <w:rFonts w:ascii="Abadi" w:hAnsi="Abadi"/>
-                <w:sz w:val="14"/>
-                <w:szCs w:val="14"/>
-              </w:rPr>
-              <w:t>Trait</w:t>
+              <w:t>Prison of Filth</w:t>
+            </w:r>
+          </w:p>
+        </w:tc>
+        <w:tc>
+          <w:tcPr>
+            <w:tcW w:w="0" w:type="auto"/>
+            <w:tcBorders>
+              <w:top w:val="single" w:sz="4" w:space="0" w:color="auto"/>
+              <w:left w:val="single" w:sz="4" w:space="0" w:color="auto"/>
+              <w:bottom w:val="single" w:sz="4" w:space="0" w:color="auto"/>
+              <w:right w:val="single" w:sz="4" w:space="0" w:color="auto"/>
+            </w:tcBorders>
+          </w:tcPr>
+          <w:p>
+            <w:pPr>
+              <w:spacing w:line="276" w:lineRule="auto"/>
+              <w:rPr>
+                <w:rFonts w:ascii="Abadi" w:hAnsi="Abadi"/>
+                <w:sz w:val="14"/>
+                <w:szCs w:val="14"/>
+              </w:rPr>
+            </w:pPr>
+            <w:r>
+              <w:rPr>
+                <w:rFonts w:ascii="Abadi" w:hAnsi="Abadi"/>
+                <w:sz w:val="14"/>
+                <w:szCs w:val="14"/>
+              </w:rPr>
+              <w:t>Attack, Ranged, One Target</w:t>
             </w:r>
           </w:p>
         </w:tc>
@@ -2441,7 +2557,7 @@
                 <w:sz w:val="14"/>
                 <w:szCs w:val="14"/>
               </w:rPr>
-              <w:t>0</w:t>
+              <w:t>6</w:t>
             </w:r>
           </w:p>
         </w:tc>
@@ -2474,31 +2590,7 @@
                 <w:sz w:val="14"/>
                 <w:szCs w:val="14"/>
               </w:rPr>
-              <w:t xml:space="preserve">For each rat on the </w:t>
-            </w:r>
-            <w:r>
-              <w:rPr>
-                <w:rFonts w:ascii="Abadi" w:hAnsi="Abadi"/>
-                <w:sz w:val="14"/>
-                <w:szCs w:val="14"/>
-              </w:rPr>
-              <w:t>battlefield,</w:t>
-            </w:r>
-            <w:r>
-              <w:rPr>
-                <w:rFonts w:ascii="Abadi" w:hAnsi="Abadi"/>
-                <w:sz w:val="14"/>
-                <w:szCs w:val="14"/>
-              </w:rPr>
-              <w:t xml:space="preserve"> you get Armor</w:t>
-            </w:r>
-            <w:r>
-              <w:rPr>
-                <w:rFonts w:ascii="Abadi" w:hAnsi="Abadi"/>
-                <w:sz w:val="14"/>
-                <w:szCs w:val="14"/>
-              </w:rPr>
-              <w:t xml:space="preserve"> (1/1/1)</w:t>
+              <w:t>Entangle (3d6) (0/0/0)</w:t>
             </w:r>
           </w:p>
           <w:p>
@@ -2520,7 +2612,73 @@
                 <w:sz w:val="14"/>
                 <w:szCs w:val="14"/>
               </w:rPr>
-              <w:t>This stacks with other armors without limit</w:t>
+              <w:t>Damage (1) (Penetrating, Chewing)</w:t>
+            </w:r>
+          </w:p>
+          <w:p>
+            <w:pPr>
+              <w:numPr>
+                <w:ilvl w:val="0"/>
+                <w:numId w:val="2"/>
+              </w:numPr>
+              <w:spacing w:after="0" w:line="276" w:lineRule="auto"/>
+              <w:rPr>
+                <w:rFonts w:ascii="Abadi" w:hAnsi="Abadi"/>
+                <w:sz w:val="14"/>
+                <w:szCs w:val="14"/>
+              </w:rPr>
+            </w:pPr>
+            <w:r>
+              <w:rPr>
+                <w:rFonts w:ascii="Abadi" w:hAnsi="Abadi"/>
+                <w:sz w:val="14"/>
+                <w:szCs w:val="14"/>
+              </w:rPr>
+              <w:t>Range Band (4)</w:t>
+            </w:r>
+          </w:p>
+          <w:p>
+            <w:pPr>
+              <w:numPr>
+                <w:ilvl w:val="0"/>
+                <w:numId w:val="2"/>
+              </w:numPr>
+              <w:spacing w:after="0" w:line="276" w:lineRule="auto"/>
+              <w:rPr>
+                <w:rFonts w:ascii="Abadi" w:hAnsi="Abadi"/>
+                <w:sz w:val="14"/>
+                <w:szCs w:val="14"/>
+              </w:rPr>
+            </w:pPr>
+            <w:r>
+              <w:rPr>
+                <w:rFonts w:ascii="Abadi" w:hAnsi="Abadi"/>
+                <w:sz w:val="14"/>
+                <w:szCs w:val="14"/>
+              </w:rPr>
+              <w:t>On Escape: Festering (4)</w:t>
+            </w:r>
+          </w:p>
+          <w:p>
+            <w:pPr>
+              <w:numPr>
+                <w:ilvl w:val="0"/>
+                <w:numId w:val="2"/>
+              </w:numPr>
+              <w:spacing w:after="0" w:line="276" w:lineRule="auto"/>
+              <w:rPr>
+                <w:rFonts w:ascii="Abadi" w:hAnsi="Abadi"/>
+                <w:sz w:val="14"/>
+                <w:szCs w:val="14"/>
+              </w:rPr>
+            </w:pPr>
+            <w:r>
+              <w:rPr>
+                <w:rFonts w:ascii="Abadi" w:hAnsi="Abadi"/>
+                <w:sz w:val="14"/>
+                <w:szCs w:val="14"/>
+              </w:rPr>
+              <w:t>On Escape: Sickened (Toughness)</w:t>
             </w:r>
           </w:p>
         </w:tc>
@@ -2548,6 +2706,60 @@
                 <w:szCs w:val="14"/>
               </w:rPr>
             </w:pPr>
+            <w:r>
+              <w:rPr>
+                <w:rFonts w:ascii="Abadi" w:hAnsi="Abadi"/>
+                <w:sz w:val="14"/>
+                <w:szCs w:val="14"/>
+              </w:rPr>
+              <w:t>Accuracy +2 / x2 / +0B / 10P</w:t>
+            </w:r>
+          </w:p>
+          <w:p>
+            <w:pPr>
+              <w:pStyle w:val="ListParagraph"/>
+              <w:numPr>
+                <w:ilvl w:val="0"/>
+                <w:numId w:val="2"/>
+              </w:numPr>
+              <w:spacing w:line="276" w:lineRule="auto"/>
+              <w:rPr>
+                <w:rFonts w:ascii="Abadi" w:hAnsi="Abadi"/>
+                <w:sz w:val="14"/>
+                <w:szCs w:val="14"/>
+              </w:rPr>
+            </w:pPr>
+            <w:r>
+              <w:rPr>
+                <w:rFonts w:ascii="Abadi" w:hAnsi="Abadi"/>
+                <w:sz w:val="14"/>
+                <w:szCs w:val="14"/>
+              </w:rPr>
+              <w:t>Entangle Die / x3 / +1B / 10P</w:t>
+            </w:r>
+          </w:p>
+          <w:p>
+            <w:pPr>
+              <w:pStyle w:val="ListParagraph"/>
+              <w:numPr>
+                <w:ilvl w:val="0"/>
+                <w:numId w:val="2"/>
+              </w:numPr>
+              <w:spacing w:line="276" w:lineRule="auto"/>
+              <w:rPr>
+                <w:rFonts w:ascii="Abadi" w:hAnsi="Abadi"/>
+                <w:sz w:val="14"/>
+                <w:szCs w:val="14"/>
+              </w:rPr>
+            </w:pPr>
+            <w:r>
+              <w:rPr>
+                <w:rFonts w:ascii="Abadi" w:hAnsi="Abadi"/>
+                <w:sz w:val="14"/>
+                <w:szCs w:val="14"/>
+              </w:rPr>
+              <w:t>Range +1 / x3 / +0B / 10P</w:t>
+            </w:r>
           </w:p>
         </w:tc>
       </w:tr>
@@ -2577,36 +2789,36 @@
                 <w:sz w:val="14"/>
                 <w:szCs w:val="14"/>
               </w:rPr>
-              <w:t>Rat King</w:t>
-            </w:r>
-          </w:p>
-        </w:tc>
-        <w:tc>
-          <w:tcPr>
-            <w:tcW w:w="0" w:type="auto"/>
-            <w:tcBorders>
-              <w:top w:val="single" w:sz="4" w:space="0" w:color="auto"/>
-              <w:left w:val="single" w:sz="4" w:space="0" w:color="auto"/>
-              <w:bottom w:val="single" w:sz="4" w:space="0" w:color="auto"/>
-              <w:right w:val="single" w:sz="4" w:space="0" w:color="auto"/>
-            </w:tcBorders>
-          </w:tcPr>
-          <w:p>
-            <w:pPr>
-              <w:spacing w:line="276" w:lineRule="auto"/>
-              <w:rPr>
-                <w:rFonts w:ascii="Abadi" w:hAnsi="Abadi"/>
-                <w:sz w:val="14"/>
-                <w:szCs w:val="14"/>
-              </w:rPr>
-            </w:pPr>
-            <w:r>
-              <w:rPr>
-                <w:rFonts w:ascii="Abadi" w:hAnsi="Abadi"/>
-                <w:sz w:val="14"/>
-                <w:szCs w:val="14"/>
-              </w:rPr>
-              <w:t>Stance</w:t>
+              <w:t>Rat Cloak</w:t>
+            </w:r>
+          </w:p>
+        </w:tc>
+        <w:tc>
+          <w:tcPr>
+            <w:tcW w:w="0" w:type="auto"/>
+            <w:tcBorders>
+              <w:top w:val="single" w:sz="4" w:space="0" w:color="auto"/>
+              <w:left w:val="single" w:sz="4" w:space="0" w:color="auto"/>
+              <w:bottom w:val="single" w:sz="4" w:space="0" w:color="auto"/>
+              <w:right w:val="single" w:sz="4" w:space="0" w:color="auto"/>
+            </w:tcBorders>
+          </w:tcPr>
+          <w:p>
+            <w:pPr>
+              <w:spacing w:line="276" w:lineRule="auto"/>
+              <w:rPr>
+                <w:rFonts w:ascii="Abadi" w:hAnsi="Abadi"/>
+                <w:sz w:val="14"/>
+                <w:szCs w:val="14"/>
+              </w:rPr>
+            </w:pPr>
+            <w:r>
+              <w:rPr>
+                <w:rFonts w:ascii="Abadi" w:hAnsi="Abadi"/>
+                <w:sz w:val="14"/>
+                <w:szCs w:val="14"/>
+              </w:rPr>
+              <w:t>Trait</w:t>
             </w:r>
           </w:p>
         </w:tc>
@@ -2664,7 +2876,7 @@
                 <w:sz w:val="14"/>
                 <w:szCs w:val="14"/>
               </w:rPr>
-              <w:t>1</w:t>
+              <w:t>0</w:t>
             </w:r>
           </w:p>
         </w:tc>
@@ -2713,7 +2925,37 @@
                 <w:sz w:val="14"/>
                 <w:szCs w:val="14"/>
               </w:rPr>
-              <w:t xml:space="preserve"> you get Damage (1), Defense (1)</w:t>
+              <w:t xml:space="preserve"> you get Armor</w:t>
+            </w:r>
+            <w:r>
+              <w:rPr>
+                <w:rFonts w:ascii="Abadi" w:hAnsi="Abadi"/>
+                <w:sz w:val="14"/>
+                <w:szCs w:val="14"/>
+              </w:rPr>
+              <w:t xml:space="preserve"> (1/1/1)</w:t>
+            </w:r>
+          </w:p>
+          <w:p>
+            <w:pPr>
+              <w:numPr>
+                <w:ilvl w:val="0"/>
+                <w:numId w:val="2"/>
+              </w:numPr>
+              <w:spacing w:after="0" w:line="276" w:lineRule="auto"/>
+              <w:rPr>
+                <w:rFonts w:ascii="Abadi" w:hAnsi="Abadi"/>
+                <w:sz w:val="14"/>
+                <w:szCs w:val="14"/>
+              </w:rPr>
+            </w:pPr>
+            <w:r>
+              <w:rPr>
+                <w:rFonts w:ascii="Abadi" w:hAnsi="Abadi"/>
+                <w:sz w:val="14"/>
+                <w:szCs w:val="14"/>
+              </w:rPr>
+              <w:t>This stacks with other armors without limit</w:t>
             </w:r>
           </w:p>
         </w:tc>
@@ -2770,36 +3012,36 @@
                 <w:sz w:val="14"/>
                 <w:szCs w:val="14"/>
               </w:rPr>
-              <w:t>Rat Swarm</w:t>
-            </w:r>
-          </w:p>
-        </w:tc>
-        <w:tc>
-          <w:tcPr>
-            <w:tcW w:w="0" w:type="auto"/>
-            <w:tcBorders>
-              <w:top w:val="single" w:sz="4" w:space="0" w:color="auto"/>
-              <w:left w:val="single" w:sz="4" w:space="0" w:color="auto"/>
-              <w:bottom w:val="single" w:sz="4" w:space="0" w:color="auto"/>
-              <w:right w:val="single" w:sz="4" w:space="0" w:color="auto"/>
-            </w:tcBorders>
-          </w:tcPr>
-          <w:p>
-            <w:pPr>
-              <w:spacing w:line="276" w:lineRule="auto"/>
-              <w:rPr>
-                <w:rFonts w:ascii="Abadi" w:hAnsi="Abadi"/>
-                <w:sz w:val="14"/>
-                <w:szCs w:val="14"/>
-              </w:rPr>
-            </w:pPr>
-            <w:r>
-              <w:rPr>
-                <w:rFonts w:ascii="Abadi" w:hAnsi="Abadi"/>
-                <w:sz w:val="14"/>
-                <w:szCs w:val="14"/>
-              </w:rPr>
-              <w:t>Attack, Ranged, Area</w:t>
+              <w:t>Rat King</w:t>
+            </w:r>
+          </w:p>
+        </w:tc>
+        <w:tc>
+          <w:tcPr>
+            <w:tcW w:w="0" w:type="auto"/>
+            <w:tcBorders>
+              <w:top w:val="single" w:sz="4" w:space="0" w:color="auto"/>
+              <w:left w:val="single" w:sz="4" w:space="0" w:color="auto"/>
+              <w:bottom w:val="single" w:sz="4" w:space="0" w:color="auto"/>
+              <w:right w:val="single" w:sz="4" w:space="0" w:color="auto"/>
+            </w:tcBorders>
+          </w:tcPr>
+          <w:p>
+            <w:pPr>
+              <w:spacing w:line="276" w:lineRule="auto"/>
+              <w:rPr>
+                <w:rFonts w:ascii="Abadi" w:hAnsi="Abadi"/>
+                <w:sz w:val="14"/>
+                <w:szCs w:val="14"/>
+              </w:rPr>
+            </w:pPr>
+            <w:r>
+              <w:rPr>
+                <w:rFonts w:ascii="Abadi" w:hAnsi="Abadi"/>
+                <w:sz w:val="14"/>
+                <w:szCs w:val="14"/>
+              </w:rPr>
+              <w:t>Stance</w:t>
             </w:r>
           </w:p>
         </w:tc>
@@ -2857,7 +3099,7 @@
                 <w:sz w:val="14"/>
                 <w:szCs w:val="14"/>
               </w:rPr>
-              <w:t>8</w:t>
+              <w:t>1</w:t>
             </w:r>
           </w:p>
         </w:tc>
@@ -2890,91 +3132,23 @@
                 <w:sz w:val="14"/>
                 <w:szCs w:val="14"/>
               </w:rPr>
-              <w:t>Damage (</w:t>
-            </w:r>
-            <w:r>
-              <w:rPr>
-                <w:rFonts w:ascii="Abadi" w:hAnsi="Abadi"/>
-                <w:sz w:val="14"/>
-                <w:szCs w:val="14"/>
-              </w:rPr>
-              <w:t>2d4</w:t>
-            </w:r>
-            <w:r>
-              <w:rPr>
-                <w:rFonts w:ascii="Abadi" w:hAnsi="Abadi"/>
-                <w:sz w:val="14"/>
-                <w:szCs w:val="14"/>
-              </w:rPr>
-              <w:t>) (Penetrating, Chewing)</w:t>
-            </w:r>
-          </w:p>
-          <w:p>
-            <w:pPr>
-              <w:numPr>
-                <w:ilvl w:val="0"/>
-                <w:numId w:val="2"/>
-              </w:numPr>
-              <w:spacing w:after="0" w:line="276" w:lineRule="auto"/>
-              <w:rPr>
-                <w:rFonts w:ascii="Abadi" w:hAnsi="Abadi"/>
-                <w:sz w:val="14"/>
-                <w:szCs w:val="14"/>
-              </w:rPr>
-            </w:pPr>
-            <w:r>
-              <w:rPr>
-                <w:rFonts w:ascii="Abadi" w:hAnsi="Abadi"/>
-                <w:sz w:val="14"/>
-                <w:szCs w:val="14"/>
-              </w:rPr>
-              <w:t>Radius (2)</w:t>
-            </w:r>
-          </w:p>
-          <w:p>
-            <w:pPr>
-              <w:numPr>
-                <w:ilvl w:val="0"/>
-                <w:numId w:val="2"/>
-              </w:numPr>
-              <w:spacing w:after="0" w:line="276" w:lineRule="auto"/>
-              <w:rPr>
-                <w:rFonts w:ascii="Abadi" w:hAnsi="Abadi"/>
-                <w:sz w:val="14"/>
-                <w:szCs w:val="14"/>
-              </w:rPr>
-            </w:pPr>
-            <w:r>
-              <w:rPr>
-                <w:rFonts w:ascii="Abadi" w:hAnsi="Abadi"/>
-                <w:sz w:val="14"/>
-                <w:szCs w:val="14"/>
-              </w:rPr>
-              <w:t xml:space="preserve">One Rat Minion is left on the battlefield with HP equal to the </w:t>
-            </w:r>
-            <w:r>
-              <w:rPr>
-                <w:rFonts w:ascii="Abadi" w:hAnsi="Abadi"/>
-                <w:sz w:val="14"/>
-                <w:szCs w:val="14"/>
-              </w:rPr>
-              <w:t xml:space="preserve">most </w:t>
-            </w:r>
-            <w:r>
-              <w:rPr>
-                <w:rFonts w:ascii="Abadi" w:hAnsi="Abadi"/>
-                <w:sz w:val="14"/>
-                <w:szCs w:val="14"/>
-              </w:rPr>
-              <w:t>damage done</w:t>
-            </w:r>
-            <w:r>
-              <w:rPr>
-                <w:rFonts w:ascii="Abadi" w:hAnsi="Abadi"/>
-                <w:sz w:val="14"/>
-                <w:szCs w:val="14"/>
-              </w:rPr>
-              <w:t xml:space="preserve"> by the attack</w:t>
+              <w:t xml:space="preserve">For each rat on the </w:t>
+            </w:r>
+            <w:r>
+              <w:rPr>
+                <w:rFonts w:ascii="Abadi" w:hAnsi="Abadi"/>
+                <w:sz w:val="14"/>
+                <w:szCs w:val="14"/>
+              </w:rPr>
+              <w:t>battlefield,</w:t>
+            </w:r>
+            <w:r>
+              <w:rPr>
+                <w:rFonts w:ascii="Abadi" w:hAnsi="Abadi"/>
+                <w:sz w:val="14"/>
+                <w:szCs w:val="14"/>
+              </w:rPr>
+              <w:t xml:space="preserve"> you get Damage (1), Defense (1)</w:t>
             </w:r>
           </w:p>
         </w:tc>
@@ -3031,36 +3205,36 @@
                 <w:sz w:val="14"/>
                 <w:szCs w:val="14"/>
               </w:rPr>
-              <w:t>Sewer Sojourn</w:t>
-            </w:r>
-          </w:p>
-        </w:tc>
-        <w:tc>
-          <w:tcPr>
-            <w:tcW w:w="0" w:type="auto"/>
-            <w:tcBorders>
-              <w:top w:val="single" w:sz="4" w:space="0" w:color="auto"/>
-              <w:left w:val="single" w:sz="4" w:space="0" w:color="auto"/>
-              <w:bottom w:val="single" w:sz="4" w:space="0" w:color="auto"/>
-              <w:right w:val="single" w:sz="4" w:space="0" w:color="auto"/>
-            </w:tcBorders>
-          </w:tcPr>
-          <w:p>
-            <w:pPr>
-              <w:spacing w:line="276" w:lineRule="auto"/>
-              <w:rPr>
-                <w:rFonts w:ascii="Abadi" w:hAnsi="Abadi"/>
-                <w:sz w:val="14"/>
-                <w:szCs w:val="14"/>
-              </w:rPr>
-            </w:pPr>
-            <w:r>
-              <w:rPr>
-                <w:rFonts w:ascii="Abadi" w:hAnsi="Abadi"/>
-                <w:sz w:val="14"/>
-                <w:szCs w:val="14"/>
-              </w:rPr>
-              <w:t>Movement</w:t>
+              <w:t>Rat Swarm</w:t>
+            </w:r>
+          </w:p>
+        </w:tc>
+        <w:tc>
+          <w:tcPr>
+            <w:tcW w:w="0" w:type="auto"/>
+            <w:tcBorders>
+              <w:top w:val="single" w:sz="4" w:space="0" w:color="auto"/>
+              <w:left w:val="single" w:sz="4" w:space="0" w:color="auto"/>
+              <w:bottom w:val="single" w:sz="4" w:space="0" w:color="auto"/>
+              <w:right w:val="single" w:sz="4" w:space="0" w:color="auto"/>
+            </w:tcBorders>
+          </w:tcPr>
+          <w:p>
+            <w:pPr>
+              <w:spacing w:line="276" w:lineRule="auto"/>
+              <w:rPr>
+                <w:rFonts w:ascii="Abadi" w:hAnsi="Abadi"/>
+                <w:sz w:val="14"/>
+                <w:szCs w:val="14"/>
+              </w:rPr>
+            </w:pPr>
+            <w:r>
+              <w:rPr>
+                <w:rFonts w:ascii="Abadi" w:hAnsi="Abadi"/>
+                <w:sz w:val="14"/>
+                <w:szCs w:val="14"/>
+              </w:rPr>
+              <w:t>Attack, Ranged, Area</w:t>
             </w:r>
           </w:p>
         </w:tc>
@@ -3118,7 +3292,7 @@
                 <w:sz w:val="14"/>
                 <w:szCs w:val="14"/>
               </w:rPr>
-              <w:t>1</w:t>
+              <w:t>8</w:t>
             </w:r>
           </w:p>
         </w:tc>
@@ -3151,7 +3325,39 @@
                 <w:sz w:val="14"/>
                 <w:szCs w:val="14"/>
               </w:rPr>
-              <w:t>Swim (10)</w:t>
+              <w:t>Damage (</w:t>
+            </w:r>
+            <w:r>
+              <w:rPr>
+                <w:rFonts w:ascii="Abadi" w:hAnsi="Abadi"/>
+                <w:sz w:val="14"/>
+                <w:szCs w:val="14"/>
+              </w:rPr>
+              <w:t>2d4</w:t>
+            </w:r>
+            <w:r>
+              <w:rPr>
+                <w:rFonts w:ascii="Abadi" w:hAnsi="Abadi"/>
+                <w:sz w:val="14"/>
+                <w:szCs w:val="14"/>
+              </w:rPr>
+              <w:t xml:space="preserve">) (Penetrating, </w:t>
+            </w:r>
+            <w:r>
+              <w:rPr>
+                <w:rFonts w:ascii="Abadi" w:hAnsi="Abadi"/>
+                <w:sz w:val="14"/>
+                <w:szCs w:val="14"/>
+              </w:rPr>
+              <w:t>Bite</w:t>
+            </w:r>
+            <w:r>
+              <w:rPr>
+                <w:rFonts w:ascii="Abadi" w:hAnsi="Abadi"/>
+                <w:sz w:val="14"/>
+                <w:szCs w:val="14"/>
+              </w:rPr>
+              <w:t>)</w:t>
             </w:r>
           </w:p>
           <w:p>
@@ -3173,7 +3379,7 @@
                 <w:sz w:val="14"/>
                 <w:szCs w:val="14"/>
               </w:rPr>
-              <w:t>Invisible Underwater</w:t>
+              <w:t>Radius (2)</w:t>
             </w:r>
           </w:p>
           <w:p>
@@ -3195,7 +3401,39 @@
                 <w:sz w:val="14"/>
                 <w:szCs w:val="14"/>
               </w:rPr>
-              <w:t>Overland (2)</w:t>
+              <w:t xml:space="preserve">One Rat Minion is left on the battlefield with HP equal to the </w:t>
+            </w:r>
+            <w:r>
+              <w:rPr>
+                <w:rFonts w:ascii="Abadi" w:hAnsi="Abadi"/>
+                <w:sz w:val="14"/>
+                <w:szCs w:val="14"/>
+              </w:rPr>
+              <w:t>highest</w:t>
+            </w:r>
+            <w:r>
+              <w:rPr>
+                <w:rFonts w:ascii="Abadi" w:hAnsi="Abadi"/>
+                <w:sz w:val="14"/>
+                <w:szCs w:val="14"/>
+              </w:rPr>
+              <w:t xml:space="preserve"> </w:t>
+            </w:r>
+            <w:r>
+              <w:rPr>
+                <w:rFonts w:ascii="Abadi" w:hAnsi="Abadi"/>
+                <w:sz w:val="14"/>
+                <w:szCs w:val="14"/>
+              </w:rPr>
+              <w:t>damage done</w:t>
+            </w:r>
+            <w:r>
+              <w:rPr>
+                <w:rFonts w:ascii="Abadi" w:hAnsi="Abadi"/>
+                <w:sz w:val="14"/>
+                <w:szCs w:val="14"/>
+              </w:rPr>
+              <w:t xml:space="preserve"> by the attack</w:t>
             </w:r>
           </w:p>
         </w:tc>
@@ -3252,94 +3490,94 @@
                 <w:sz w:val="14"/>
                 <w:szCs w:val="14"/>
               </w:rPr>
-              <w:t>Squalor</w:t>
-            </w:r>
-          </w:p>
-        </w:tc>
-        <w:tc>
-          <w:tcPr>
-            <w:tcW w:w="0" w:type="auto"/>
-            <w:tcBorders>
-              <w:top w:val="single" w:sz="4" w:space="0" w:color="auto"/>
-              <w:left w:val="single" w:sz="4" w:space="0" w:color="auto"/>
-              <w:bottom w:val="single" w:sz="4" w:space="0" w:color="auto"/>
-              <w:right w:val="single" w:sz="4" w:space="0" w:color="auto"/>
-            </w:tcBorders>
-          </w:tcPr>
-          <w:p>
-            <w:pPr>
-              <w:spacing w:line="276" w:lineRule="auto"/>
-              <w:rPr>
-                <w:rFonts w:ascii="Abadi" w:hAnsi="Abadi"/>
-                <w:sz w:val="14"/>
-                <w:szCs w:val="14"/>
-              </w:rPr>
-            </w:pPr>
-            <w:r>
-              <w:rPr>
-                <w:rFonts w:ascii="Abadi" w:hAnsi="Abadi"/>
-                <w:sz w:val="14"/>
-                <w:szCs w:val="14"/>
-              </w:rPr>
-              <w:t>Trait</w:t>
-            </w:r>
-          </w:p>
-        </w:tc>
-        <w:tc>
-          <w:tcPr>
-            <w:tcW w:w="0" w:type="auto"/>
-            <w:tcBorders>
-              <w:top w:val="single" w:sz="4" w:space="0" w:color="auto"/>
-              <w:left w:val="single" w:sz="4" w:space="0" w:color="auto"/>
-              <w:bottom w:val="single" w:sz="4" w:space="0" w:color="auto"/>
-              <w:right w:val="single" w:sz="4" w:space="0" w:color="auto"/>
-            </w:tcBorders>
-          </w:tcPr>
-          <w:p>
-            <w:pPr>
-              <w:spacing w:line="276" w:lineRule="auto"/>
-              <w:rPr>
-                <w:rFonts w:ascii="Abadi" w:hAnsi="Abadi"/>
-                <w:sz w:val="14"/>
-                <w:szCs w:val="14"/>
-              </w:rPr>
-            </w:pPr>
-            <w:r>
-              <w:rPr>
-                <w:rFonts w:ascii="Abadi" w:hAnsi="Abadi"/>
-                <w:sz w:val="14"/>
-                <w:szCs w:val="14"/>
-              </w:rPr>
-              <w:t>10</w:t>
-            </w:r>
-          </w:p>
-        </w:tc>
-        <w:tc>
-          <w:tcPr>
-            <w:tcW w:w="0" w:type="auto"/>
-            <w:tcBorders>
-              <w:top w:val="single" w:sz="4" w:space="0" w:color="auto"/>
-              <w:left w:val="single" w:sz="4" w:space="0" w:color="auto"/>
-              <w:bottom w:val="single" w:sz="4" w:space="0" w:color="auto"/>
-              <w:right w:val="single" w:sz="4" w:space="0" w:color="auto"/>
-            </w:tcBorders>
-          </w:tcPr>
-          <w:p>
-            <w:pPr>
-              <w:spacing w:line="276" w:lineRule="auto"/>
-              <w:rPr>
-                <w:rFonts w:ascii="Abadi" w:hAnsi="Abadi"/>
-                <w:sz w:val="14"/>
-                <w:szCs w:val="14"/>
-              </w:rPr>
-            </w:pPr>
-            <w:r>
-              <w:rPr>
-                <w:rFonts w:ascii="Abadi" w:hAnsi="Abadi"/>
-                <w:sz w:val="14"/>
-                <w:szCs w:val="14"/>
-              </w:rPr>
-              <w:t>0</w:t>
+              <w:t>Sewer Sojourn</w:t>
+            </w:r>
+          </w:p>
+        </w:tc>
+        <w:tc>
+          <w:tcPr>
+            <w:tcW w:w="0" w:type="auto"/>
+            <w:tcBorders>
+              <w:top w:val="single" w:sz="4" w:space="0" w:color="auto"/>
+              <w:left w:val="single" w:sz="4" w:space="0" w:color="auto"/>
+              <w:bottom w:val="single" w:sz="4" w:space="0" w:color="auto"/>
+              <w:right w:val="single" w:sz="4" w:space="0" w:color="auto"/>
+            </w:tcBorders>
+          </w:tcPr>
+          <w:p>
+            <w:pPr>
+              <w:spacing w:line="276" w:lineRule="auto"/>
+              <w:rPr>
+                <w:rFonts w:ascii="Abadi" w:hAnsi="Abadi"/>
+                <w:sz w:val="14"/>
+                <w:szCs w:val="14"/>
+              </w:rPr>
+            </w:pPr>
+            <w:r>
+              <w:rPr>
+                <w:rFonts w:ascii="Abadi" w:hAnsi="Abadi"/>
+                <w:sz w:val="14"/>
+                <w:szCs w:val="14"/>
+              </w:rPr>
+              <w:t>Movement</w:t>
+            </w:r>
+          </w:p>
+        </w:tc>
+        <w:tc>
+          <w:tcPr>
+            <w:tcW w:w="0" w:type="auto"/>
+            <w:tcBorders>
+              <w:top w:val="single" w:sz="4" w:space="0" w:color="auto"/>
+              <w:left w:val="single" w:sz="4" w:space="0" w:color="auto"/>
+              <w:bottom w:val="single" w:sz="4" w:space="0" w:color="auto"/>
+              <w:right w:val="single" w:sz="4" w:space="0" w:color="auto"/>
+            </w:tcBorders>
+          </w:tcPr>
+          <w:p>
+            <w:pPr>
+              <w:spacing w:line="276" w:lineRule="auto"/>
+              <w:rPr>
+                <w:rFonts w:ascii="Abadi" w:hAnsi="Abadi"/>
+                <w:sz w:val="14"/>
+                <w:szCs w:val="14"/>
+              </w:rPr>
+            </w:pPr>
+            <w:r>
+              <w:rPr>
+                <w:rFonts w:ascii="Abadi" w:hAnsi="Abadi"/>
+                <w:sz w:val="14"/>
+                <w:szCs w:val="14"/>
+              </w:rPr>
+              <w:t>20</w:t>
+            </w:r>
+          </w:p>
+        </w:tc>
+        <w:tc>
+          <w:tcPr>
+            <w:tcW w:w="0" w:type="auto"/>
+            <w:tcBorders>
+              <w:top w:val="single" w:sz="4" w:space="0" w:color="auto"/>
+              <w:left w:val="single" w:sz="4" w:space="0" w:color="auto"/>
+              <w:bottom w:val="single" w:sz="4" w:space="0" w:color="auto"/>
+              <w:right w:val="single" w:sz="4" w:space="0" w:color="auto"/>
+            </w:tcBorders>
+          </w:tcPr>
+          <w:p>
+            <w:pPr>
+              <w:spacing w:line="276" w:lineRule="auto"/>
+              <w:rPr>
+                <w:rFonts w:ascii="Abadi" w:hAnsi="Abadi"/>
+                <w:sz w:val="14"/>
+                <w:szCs w:val="14"/>
+              </w:rPr>
+            </w:pPr>
+            <w:r>
+              <w:rPr>
+                <w:rFonts w:ascii="Abadi" w:hAnsi="Abadi"/>
+                <w:sz w:val="14"/>
+                <w:szCs w:val="14"/>
+              </w:rPr>
+              <w:t>1</w:t>
             </w:r>
           </w:p>
         </w:tc>
@@ -3372,7 +3610,7 @@
                 <w:sz w:val="14"/>
                 <w:szCs w:val="14"/>
               </w:rPr>
-              <w:t>Resist Festering (2)</w:t>
+              <w:t>Swim (10)</w:t>
             </w:r>
           </w:p>
           <w:p>
@@ -3394,7 +3632,15 @@
                 <w:sz w:val="14"/>
                 <w:szCs w:val="14"/>
               </w:rPr>
-              <w:t>Resist Gasses (2)</w:t>
+              <w:t xml:space="preserve">Invisible </w:t>
+            </w:r>
+            <w:r>
+              <w:rPr>
+                <w:rFonts w:ascii="Abadi" w:hAnsi="Abadi"/>
+                <w:sz w:val="14"/>
+                <w:szCs w:val="14"/>
+              </w:rPr>
+              <w:t>(Underwater) (Sight, IR, UV)</w:t>
             </w:r>
           </w:p>
           <w:p>
@@ -3416,7 +3662,7 @@
                 <w:sz w:val="14"/>
                 <w:szCs w:val="14"/>
               </w:rPr>
-              <w:t>Resist Sicken (2)</w:t>
+              <w:t>Overland (2)</w:t>
             </w:r>
           </w:p>
         </w:tc>
@@ -3473,94 +3719,94 @@
                 <w:sz w:val="14"/>
                 <w:szCs w:val="14"/>
               </w:rPr>
-              <w:t>Stench</w:t>
-            </w:r>
-          </w:p>
-        </w:tc>
-        <w:tc>
-          <w:tcPr>
-            <w:tcW w:w="0" w:type="auto"/>
-            <w:tcBorders>
-              <w:top w:val="single" w:sz="4" w:space="0" w:color="auto"/>
-              <w:left w:val="single" w:sz="4" w:space="0" w:color="auto"/>
-              <w:bottom w:val="single" w:sz="4" w:space="0" w:color="auto"/>
-              <w:right w:val="single" w:sz="4" w:space="0" w:color="auto"/>
-            </w:tcBorders>
-          </w:tcPr>
-          <w:p>
-            <w:pPr>
-              <w:spacing w:line="276" w:lineRule="auto"/>
-              <w:rPr>
-                <w:rFonts w:ascii="Abadi" w:hAnsi="Abadi"/>
-                <w:sz w:val="14"/>
-                <w:szCs w:val="14"/>
-              </w:rPr>
-            </w:pPr>
-            <w:r>
-              <w:rPr>
-                <w:rFonts w:ascii="Abadi" w:hAnsi="Abadi"/>
-                <w:sz w:val="14"/>
-                <w:szCs w:val="14"/>
-              </w:rPr>
-              <w:t>Attack, Point Blank, Area</w:t>
-            </w:r>
-          </w:p>
-        </w:tc>
-        <w:tc>
-          <w:tcPr>
-            <w:tcW w:w="0" w:type="auto"/>
-            <w:tcBorders>
-              <w:top w:val="single" w:sz="4" w:space="0" w:color="auto"/>
-              <w:left w:val="single" w:sz="4" w:space="0" w:color="auto"/>
-              <w:bottom w:val="single" w:sz="4" w:space="0" w:color="auto"/>
-              <w:right w:val="single" w:sz="4" w:space="0" w:color="auto"/>
-            </w:tcBorders>
-          </w:tcPr>
-          <w:p>
-            <w:pPr>
-              <w:spacing w:line="276" w:lineRule="auto"/>
-              <w:rPr>
-                <w:rFonts w:ascii="Abadi" w:hAnsi="Abadi"/>
-                <w:sz w:val="14"/>
-                <w:szCs w:val="14"/>
-              </w:rPr>
-            </w:pPr>
-            <w:r>
-              <w:rPr>
-                <w:rFonts w:ascii="Abadi" w:hAnsi="Abadi"/>
-                <w:sz w:val="14"/>
-                <w:szCs w:val="14"/>
-              </w:rPr>
-              <w:t>20</w:t>
-            </w:r>
-          </w:p>
-        </w:tc>
-        <w:tc>
-          <w:tcPr>
-            <w:tcW w:w="0" w:type="auto"/>
-            <w:tcBorders>
-              <w:top w:val="single" w:sz="4" w:space="0" w:color="auto"/>
-              <w:left w:val="single" w:sz="4" w:space="0" w:color="auto"/>
-              <w:bottom w:val="single" w:sz="4" w:space="0" w:color="auto"/>
-              <w:right w:val="single" w:sz="4" w:space="0" w:color="auto"/>
-            </w:tcBorders>
-          </w:tcPr>
-          <w:p>
-            <w:pPr>
-              <w:spacing w:line="276" w:lineRule="auto"/>
-              <w:rPr>
-                <w:rFonts w:ascii="Abadi" w:hAnsi="Abadi"/>
-                <w:sz w:val="14"/>
-                <w:szCs w:val="14"/>
-              </w:rPr>
-            </w:pPr>
-            <w:r>
-              <w:rPr>
-                <w:rFonts w:ascii="Abadi" w:hAnsi="Abadi"/>
-                <w:sz w:val="14"/>
-                <w:szCs w:val="14"/>
-              </w:rPr>
-              <w:t>8</w:t>
+              <w:t>Squalor</w:t>
+            </w:r>
+          </w:p>
+        </w:tc>
+        <w:tc>
+          <w:tcPr>
+            <w:tcW w:w="0" w:type="auto"/>
+            <w:tcBorders>
+              <w:top w:val="single" w:sz="4" w:space="0" w:color="auto"/>
+              <w:left w:val="single" w:sz="4" w:space="0" w:color="auto"/>
+              <w:bottom w:val="single" w:sz="4" w:space="0" w:color="auto"/>
+              <w:right w:val="single" w:sz="4" w:space="0" w:color="auto"/>
+            </w:tcBorders>
+          </w:tcPr>
+          <w:p>
+            <w:pPr>
+              <w:spacing w:line="276" w:lineRule="auto"/>
+              <w:rPr>
+                <w:rFonts w:ascii="Abadi" w:hAnsi="Abadi"/>
+                <w:sz w:val="14"/>
+                <w:szCs w:val="14"/>
+              </w:rPr>
+            </w:pPr>
+            <w:r>
+              <w:rPr>
+                <w:rFonts w:ascii="Abadi" w:hAnsi="Abadi"/>
+                <w:sz w:val="14"/>
+                <w:szCs w:val="14"/>
+              </w:rPr>
+              <w:t>Trait</w:t>
+            </w:r>
+          </w:p>
+        </w:tc>
+        <w:tc>
+          <w:tcPr>
+            <w:tcW w:w="0" w:type="auto"/>
+            <w:tcBorders>
+              <w:top w:val="single" w:sz="4" w:space="0" w:color="auto"/>
+              <w:left w:val="single" w:sz="4" w:space="0" w:color="auto"/>
+              <w:bottom w:val="single" w:sz="4" w:space="0" w:color="auto"/>
+              <w:right w:val="single" w:sz="4" w:space="0" w:color="auto"/>
+            </w:tcBorders>
+          </w:tcPr>
+          <w:p>
+            <w:pPr>
+              <w:spacing w:line="276" w:lineRule="auto"/>
+              <w:rPr>
+                <w:rFonts w:ascii="Abadi" w:hAnsi="Abadi"/>
+                <w:sz w:val="14"/>
+                <w:szCs w:val="14"/>
+              </w:rPr>
+            </w:pPr>
+            <w:r>
+              <w:rPr>
+                <w:rFonts w:ascii="Abadi" w:hAnsi="Abadi"/>
+                <w:sz w:val="14"/>
+                <w:szCs w:val="14"/>
+              </w:rPr>
+              <w:t>10</w:t>
+            </w:r>
+          </w:p>
+        </w:tc>
+        <w:tc>
+          <w:tcPr>
+            <w:tcW w:w="0" w:type="auto"/>
+            <w:tcBorders>
+              <w:top w:val="single" w:sz="4" w:space="0" w:color="auto"/>
+              <w:left w:val="single" w:sz="4" w:space="0" w:color="auto"/>
+              <w:bottom w:val="single" w:sz="4" w:space="0" w:color="auto"/>
+              <w:right w:val="single" w:sz="4" w:space="0" w:color="auto"/>
+            </w:tcBorders>
+          </w:tcPr>
+          <w:p>
+            <w:pPr>
+              <w:spacing w:line="276" w:lineRule="auto"/>
+              <w:rPr>
+                <w:rFonts w:ascii="Abadi" w:hAnsi="Abadi"/>
+                <w:sz w:val="14"/>
+                <w:szCs w:val="14"/>
+              </w:rPr>
+            </w:pPr>
+            <w:r>
+              <w:rPr>
+                <w:rFonts w:ascii="Abadi" w:hAnsi="Abadi"/>
+                <w:sz w:val="14"/>
+                <w:szCs w:val="14"/>
+              </w:rPr>
+              <w:t>0</w:t>
             </w:r>
           </w:p>
         </w:tc>
@@ -3593,7 +3839,7 @@
                 <w:sz w:val="14"/>
                 <w:szCs w:val="14"/>
               </w:rPr>
-              <w:t>Sickened (Toughness)</w:t>
+              <w:t>Resist Festering (2)</w:t>
             </w:r>
           </w:p>
           <w:p>
@@ -3615,7 +3861,29 @@
                 <w:sz w:val="14"/>
                 <w:szCs w:val="14"/>
               </w:rPr>
-              <w:t>Cone (4)</w:t>
+              <w:t>Resist Gasses (2)</w:t>
+            </w:r>
+          </w:p>
+          <w:p>
+            <w:pPr>
+              <w:numPr>
+                <w:ilvl w:val="0"/>
+                <w:numId w:val="2"/>
+              </w:numPr>
+              <w:spacing w:after="0" w:line="276" w:lineRule="auto"/>
+              <w:rPr>
+                <w:rFonts w:ascii="Abadi" w:hAnsi="Abadi"/>
+                <w:sz w:val="14"/>
+                <w:szCs w:val="14"/>
+              </w:rPr>
+            </w:pPr>
+            <w:r>
+              <w:rPr>
+                <w:rFonts w:ascii="Abadi" w:hAnsi="Abadi"/>
+                <w:sz w:val="14"/>
+                <w:szCs w:val="14"/>
+              </w:rPr>
+              <w:t>Resist Sicken (2)</w:t>
             </w:r>
           </w:p>
         </w:tc>
@@ -3672,94 +3940,95 @@
                 <w:sz w:val="14"/>
                 <w:szCs w:val="14"/>
               </w:rPr>
-              <w:t>Summon Rats</w:t>
-            </w:r>
-          </w:p>
-        </w:tc>
-        <w:tc>
-          <w:tcPr>
-            <w:tcW w:w="0" w:type="auto"/>
-            <w:tcBorders>
-              <w:top w:val="single" w:sz="4" w:space="0" w:color="auto"/>
-              <w:left w:val="single" w:sz="4" w:space="0" w:color="auto"/>
-              <w:bottom w:val="single" w:sz="4" w:space="0" w:color="auto"/>
-              <w:right w:val="single" w:sz="4" w:space="0" w:color="auto"/>
-            </w:tcBorders>
-          </w:tcPr>
-          <w:p>
-            <w:pPr>
-              <w:spacing w:line="276" w:lineRule="auto"/>
-              <w:rPr>
-                <w:rFonts w:ascii="Abadi" w:hAnsi="Abadi"/>
-                <w:sz w:val="14"/>
-                <w:szCs w:val="14"/>
-              </w:rPr>
-            </w:pPr>
-            <w:r>
-              <w:rPr>
-                <w:rFonts w:ascii="Abadi" w:hAnsi="Abadi"/>
-                <w:sz w:val="14"/>
-                <w:szCs w:val="14"/>
-              </w:rPr>
-              <w:t>Summon</w:t>
-            </w:r>
-          </w:p>
-        </w:tc>
-        <w:tc>
-          <w:tcPr>
-            <w:tcW w:w="0" w:type="auto"/>
-            <w:tcBorders>
-              <w:top w:val="single" w:sz="4" w:space="0" w:color="auto"/>
-              <w:left w:val="single" w:sz="4" w:space="0" w:color="auto"/>
-              <w:bottom w:val="single" w:sz="4" w:space="0" w:color="auto"/>
-              <w:right w:val="single" w:sz="4" w:space="0" w:color="auto"/>
-            </w:tcBorders>
-          </w:tcPr>
-          <w:p>
-            <w:pPr>
-              <w:spacing w:line="276" w:lineRule="auto"/>
-              <w:rPr>
-                <w:rFonts w:ascii="Abadi" w:hAnsi="Abadi"/>
-                <w:sz w:val="14"/>
-                <w:szCs w:val="14"/>
-              </w:rPr>
-            </w:pPr>
-            <w:r>
-              <w:rPr>
-                <w:rFonts w:ascii="Abadi" w:hAnsi="Abadi"/>
-                <w:sz w:val="14"/>
-                <w:szCs w:val="14"/>
-              </w:rPr>
-              <w:t>30</w:t>
-            </w:r>
-          </w:p>
-        </w:tc>
-        <w:tc>
-          <w:tcPr>
-            <w:tcW w:w="0" w:type="auto"/>
-            <w:tcBorders>
-              <w:top w:val="single" w:sz="4" w:space="0" w:color="auto"/>
-              <w:left w:val="single" w:sz="4" w:space="0" w:color="auto"/>
-              <w:bottom w:val="single" w:sz="4" w:space="0" w:color="auto"/>
-              <w:right w:val="single" w:sz="4" w:space="0" w:color="auto"/>
-            </w:tcBorders>
-          </w:tcPr>
-          <w:p>
-            <w:pPr>
-              <w:spacing w:line="276" w:lineRule="auto"/>
-              <w:rPr>
-                <w:rFonts w:ascii="Abadi" w:hAnsi="Abadi"/>
-                <w:sz w:val="14"/>
-                <w:szCs w:val="14"/>
-              </w:rPr>
-            </w:pPr>
-            <w:r>
-              <w:rPr>
-                <w:rFonts w:ascii="Abadi" w:hAnsi="Abadi"/>
-                <w:sz w:val="14"/>
-                <w:szCs w:val="14"/>
-              </w:rPr>
-              <w:t>E</w:t>
+              <w:lastRenderedPageBreak/>
+              <w:t>Stench</w:t>
+            </w:r>
+          </w:p>
+        </w:tc>
+        <w:tc>
+          <w:tcPr>
+            <w:tcW w:w="0" w:type="auto"/>
+            <w:tcBorders>
+              <w:top w:val="single" w:sz="4" w:space="0" w:color="auto"/>
+              <w:left w:val="single" w:sz="4" w:space="0" w:color="auto"/>
+              <w:bottom w:val="single" w:sz="4" w:space="0" w:color="auto"/>
+              <w:right w:val="single" w:sz="4" w:space="0" w:color="auto"/>
+            </w:tcBorders>
+          </w:tcPr>
+          <w:p>
+            <w:pPr>
+              <w:spacing w:line="276" w:lineRule="auto"/>
+              <w:rPr>
+                <w:rFonts w:ascii="Abadi" w:hAnsi="Abadi"/>
+                <w:sz w:val="14"/>
+                <w:szCs w:val="14"/>
+              </w:rPr>
+            </w:pPr>
+            <w:r>
+              <w:rPr>
+                <w:rFonts w:ascii="Abadi" w:hAnsi="Abadi"/>
+                <w:sz w:val="14"/>
+                <w:szCs w:val="14"/>
+              </w:rPr>
+              <w:t>Attack, Point Blank, Area</w:t>
+            </w:r>
+          </w:p>
+        </w:tc>
+        <w:tc>
+          <w:tcPr>
+            <w:tcW w:w="0" w:type="auto"/>
+            <w:tcBorders>
+              <w:top w:val="single" w:sz="4" w:space="0" w:color="auto"/>
+              <w:left w:val="single" w:sz="4" w:space="0" w:color="auto"/>
+              <w:bottom w:val="single" w:sz="4" w:space="0" w:color="auto"/>
+              <w:right w:val="single" w:sz="4" w:space="0" w:color="auto"/>
+            </w:tcBorders>
+          </w:tcPr>
+          <w:p>
+            <w:pPr>
+              <w:spacing w:line="276" w:lineRule="auto"/>
+              <w:rPr>
+                <w:rFonts w:ascii="Abadi" w:hAnsi="Abadi"/>
+                <w:sz w:val="14"/>
+                <w:szCs w:val="14"/>
+              </w:rPr>
+            </w:pPr>
+            <w:r>
+              <w:rPr>
+                <w:rFonts w:ascii="Abadi" w:hAnsi="Abadi"/>
+                <w:sz w:val="14"/>
+                <w:szCs w:val="14"/>
+              </w:rPr>
+              <w:t>20</w:t>
+            </w:r>
+          </w:p>
+        </w:tc>
+        <w:tc>
+          <w:tcPr>
+            <w:tcW w:w="0" w:type="auto"/>
+            <w:tcBorders>
+              <w:top w:val="single" w:sz="4" w:space="0" w:color="auto"/>
+              <w:left w:val="single" w:sz="4" w:space="0" w:color="auto"/>
+              <w:bottom w:val="single" w:sz="4" w:space="0" w:color="auto"/>
+              <w:right w:val="single" w:sz="4" w:space="0" w:color="auto"/>
+            </w:tcBorders>
+          </w:tcPr>
+          <w:p>
+            <w:pPr>
+              <w:spacing w:line="276" w:lineRule="auto"/>
+              <w:rPr>
+                <w:rFonts w:ascii="Abadi" w:hAnsi="Abadi"/>
+                <w:sz w:val="14"/>
+                <w:szCs w:val="14"/>
+              </w:rPr>
+            </w:pPr>
+            <w:r>
+              <w:rPr>
+                <w:rFonts w:ascii="Abadi" w:hAnsi="Abadi"/>
+                <w:sz w:val="14"/>
+                <w:szCs w:val="14"/>
+              </w:rPr>
+              <w:t>8</w:t>
             </w:r>
           </w:p>
         </w:tc>
@@ -3792,23 +4061,29 @@
                 <w:sz w:val="14"/>
                 <w:szCs w:val="14"/>
               </w:rPr>
-              <w:t xml:space="preserve">You summon 3 Rat Minions </w:t>
-            </w:r>
-            <w:r>
-              <w:rPr>
-                <w:rFonts w:ascii="Abadi" w:hAnsi="Abadi"/>
-                <w:sz w:val="14"/>
-                <w:szCs w:val="14"/>
-              </w:rPr>
-              <w:t xml:space="preserve">(10 HP) </w:t>
-            </w:r>
-            <w:r>
-              <w:rPr>
-                <w:rFonts w:ascii="Abadi" w:hAnsi="Abadi"/>
-                <w:sz w:val="14"/>
-                <w:szCs w:val="14"/>
-              </w:rPr>
-              <w:t>to the battlefield</w:t>
+              <w:t>Sickened (Toughness)</w:t>
+            </w:r>
+          </w:p>
+          <w:p>
+            <w:pPr>
+              <w:numPr>
+                <w:ilvl w:val="0"/>
+                <w:numId w:val="2"/>
+              </w:numPr>
+              <w:spacing w:after="0" w:line="276" w:lineRule="auto"/>
+              <w:rPr>
+                <w:rFonts w:ascii="Abadi" w:hAnsi="Abadi"/>
+                <w:sz w:val="14"/>
+                <w:szCs w:val="14"/>
+              </w:rPr>
+            </w:pPr>
+            <w:r>
+              <w:rPr>
+                <w:rFonts w:ascii="Abadi" w:hAnsi="Abadi"/>
+                <w:sz w:val="14"/>
+                <w:szCs w:val="14"/>
+              </w:rPr>
+              <w:t>Cone (4)</w:t>
             </w:r>
           </w:p>
         </w:tc>
@@ -3865,6 +4140,221 @@
                 <w:sz w:val="14"/>
                 <w:szCs w:val="14"/>
               </w:rPr>
+              <w:t>Summon Rats</w:t>
+            </w:r>
+          </w:p>
+        </w:tc>
+        <w:tc>
+          <w:tcPr>
+            <w:tcW w:w="0" w:type="auto"/>
+            <w:tcBorders>
+              <w:top w:val="single" w:sz="4" w:space="0" w:color="auto"/>
+              <w:left w:val="single" w:sz="4" w:space="0" w:color="auto"/>
+              <w:bottom w:val="single" w:sz="4" w:space="0" w:color="auto"/>
+              <w:right w:val="single" w:sz="4" w:space="0" w:color="auto"/>
+            </w:tcBorders>
+          </w:tcPr>
+          <w:p>
+            <w:pPr>
+              <w:spacing w:line="276" w:lineRule="auto"/>
+              <w:rPr>
+                <w:rFonts w:ascii="Abadi" w:hAnsi="Abadi"/>
+                <w:sz w:val="14"/>
+                <w:szCs w:val="14"/>
+              </w:rPr>
+            </w:pPr>
+            <w:r>
+              <w:rPr>
+                <w:rFonts w:ascii="Abadi" w:hAnsi="Abadi"/>
+                <w:sz w:val="14"/>
+                <w:szCs w:val="14"/>
+              </w:rPr>
+              <w:t>Summon</w:t>
+            </w:r>
+          </w:p>
+        </w:tc>
+        <w:tc>
+          <w:tcPr>
+            <w:tcW w:w="0" w:type="auto"/>
+            <w:tcBorders>
+              <w:top w:val="single" w:sz="4" w:space="0" w:color="auto"/>
+              <w:left w:val="single" w:sz="4" w:space="0" w:color="auto"/>
+              <w:bottom w:val="single" w:sz="4" w:space="0" w:color="auto"/>
+              <w:right w:val="single" w:sz="4" w:space="0" w:color="auto"/>
+            </w:tcBorders>
+          </w:tcPr>
+          <w:p>
+            <w:pPr>
+              <w:spacing w:line="276" w:lineRule="auto"/>
+              <w:rPr>
+                <w:rFonts w:ascii="Abadi" w:hAnsi="Abadi"/>
+                <w:sz w:val="14"/>
+                <w:szCs w:val="14"/>
+              </w:rPr>
+            </w:pPr>
+            <w:r>
+              <w:rPr>
+                <w:rFonts w:ascii="Abadi" w:hAnsi="Abadi"/>
+                <w:sz w:val="14"/>
+                <w:szCs w:val="14"/>
+              </w:rPr>
+              <w:t>30</w:t>
+            </w:r>
+          </w:p>
+        </w:tc>
+        <w:tc>
+          <w:tcPr>
+            <w:tcW w:w="0" w:type="auto"/>
+            <w:tcBorders>
+              <w:top w:val="single" w:sz="4" w:space="0" w:color="auto"/>
+              <w:left w:val="single" w:sz="4" w:space="0" w:color="auto"/>
+              <w:bottom w:val="single" w:sz="4" w:space="0" w:color="auto"/>
+              <w:right w:val="single" w:sz="4" w:space="0" w:color="auto"/>
+            </w:tcBorders>
+          </w:tcPr>
+          <w:p>
+            <w:pPr>
+              <w:spacing w:line="276" w:lineRule="auto"/>
+              <w:rPr>
+                <w:rFonts w:ascii="Abadi" w:hAnsi="Abadi"/>
+                <w:sz w:val="14"/>
+                <w:szCs w:val="14"/>
+              </w:rPr>
+            </w:pPr>
+            <w:r>
+              <w:rPr>
+                <w:rFonts w:ascii="Abadi" w:hAnsi="Abadi"/>
+                <w:sz w:val="14"/>
+                <w:szCs w:val="14"/>
+              </w:rPr>
+              <w:t>E</w:t>
+            </w:r>
+          </w:p>
+        </w:tc>
+        <w:tc>
+          <w:tcPr>
+            <w:tcW w:w="3340" w:type="dxa"/>
+            <w:tcBorders>
+              <w:top w:val="single" w:sz="4" w:space="0" w:color="auto"/>
+              <w:left w:val="single" w:sz="4" w:space="0" w:color="auto"/>
+              <w:bottom w:val="single" w:sz="4" w:space="0" w:color="auto"/>
+              <w:right w:val="single" w:sz="4" w:space="0" w:color="auto"/>
+            </w:tcBorders>
+          </w:tcPr>
+          <w:p>
+            <w:pPr>
+              <w:numPr>
+                <w:ilvl w:val="0"/>
+                <w:numId w:val="2"/>
+              </w:numPr>
+              <w:spacing w:after="0" w:line="276" w:lineRule="auto"/>
+              <w:rPr>
+                <w:rFonts w:ascii="Abadi" w:hAnsi="Abadi"/>
+                <w:sz w:val="14"/>
+                <w:szCs w:val="14"/>
+              </w:rPr>
+            </w:pPr>
+            <w:r>
+              <w:rPr>
+                <w:rFonts w:ascii="Abadi" w:hAnsi="Abadi"/>
+                <w:sz w:val="14"/>
+                <w:szCs w:val="14"/>
+              </w:rPr>
+              <w:t xml:space="preserve">You summon 3 Rat Minions </w:t>
+            </w:r>
+            <w:r>
+              <w:rPr>
+                <w:rFonts w:ascii="Abadi" w:hAnsi="Abadi"/>
+                <w:sz w:val="14"/>
+                <w:szCs w:val="14"/>
+              </w:rPr>
+              <w:t xml:space="preserve">(10 HP) </w:t>
+            </w:r>
+            <w:r>
+              <w:rPr>
+                <w:rFonts w:ascii="Abadi" w:hAnsi="Abadi"/>
+                <w:sz w:val="14"/>
+                <w:szCs w:val="14"/>
+              </w:rPr>
+              <w:t>to the battlefield</w:t>
+            </w:r>
+          </w:p>
+          <w:p>
+            <w:pPr>
+              <w:numPr>
+                <w:ilvl w:val="0"/>
+                <w:numId w:val="2"/>
+              </w:numPr>
+              <w:spacing w:after="0" w:line="276" w:lineRule="auto"/>
+              <w:rPr>
+                <w:rFonts w:ascii="Abadi" w:hAnsi="Abadi"/>
+                <w:sz w:val="14"/>
+                <w:szCs w:val="14"/>
+              </w:rPr>
+            </w:pPr>
+            <w:r>
+              <w:rPr>
+                <w:rFonts w:ascii="Abadi" w:hAnsi="Abadi"/>
+                <w:sz w:val="14"/>
+                <w:szCs w:val="14"/>
+              </w:rPr>
+              <w:t>Range (6)</w:t>
+            </w:r>
+          </w:p>
+        </w:tc>
+        <w:tc>
+          <w:tcPr>
+            <w:tcW w:w="2875" w:type="dxa"/>
+            <w:tcBorders>
+              <w:top w:val="single" w:sz="4" w:space="0" w:color="auto"/>
+              <w:left w:val="single" w:sz="4" w:space="0" w:color="auto"/>
+              <w:bottom w:val="single" w:sz="4" w:space="0" w:color="auto"/>
+              <w:right w:val="single" w:sz="4" w:space="0" w:color="auto"/>
+            </w:tcBorders>
+          </w:tcPr>
+          <w:p>
+            <w:pPr>
+              <w:pStyle w:val="ListParagraph"/>
+              <w:numPr>
+                <w:ilvl w:val="0"/>
+                <w:numId w:val="2"/>
+              </w:numPr>
+              <w:spacing w:line="276" w:lineRule="auto"/>
+              <w:rPr>
+                <w:rFonts w:ascii="Abadi" w:hAnsi="Abadi"/>
+                <w:sz w:val="14"/>
+                <w:szCs w:val="14"/>
+              </w:rPr>
+            </w:pPr>
+          </w:p>
+        </w:tc>
+      </w:tr>
+      <w:tr>
+        <w:tc>
+          <w:tcPr>
+            <w:tcW w:w="0" w:type="auto"/>
+            <w:tcBorders>
+              <w:top w:val="single" w:sz="4" w:space="0" w:color="auto"/>
+              <w:left w:val="single" w:sz="4" w:space="0" w:color="auto"/>
+              <w:bottom w:val="single" w:sz="4" w:space="0" w:color="auto"/>
+              <w:right w:val="single" w:sz="4" w:space="0" w:color="auto"/>
+            </w:tcBorders>
+          </w:tcPr>
+          <w:p>
+            <w:pPr>
+              <w:spacing w:line="276" w:lineRule="auto"/>
+              <w:rPr>
+                <w:rFonts w:ascii="Abadi" w:hAnsi="Abadi"/>
+                <w:sz w:val="14"/>
+                <w:szCs w:val="14"/>
+              </w:rPr>
+            </w:pPr>
+            <w:r>
+              <w:rPr>
+                <w:rFonts w:ascii="Abadi" w:hAnsi="Abadi"/>
+                <w:sz w:val="14"/>
+                <w:szCs w:val="14"/>
+              </w:rPr>
               <w:t>Throw Maggots</w:t>
             </w:r>
           </w:p>
@@ -3985,7 +4475,23 @@
                 <w:sz w:val="14"/>
                 <w:szCs w:val="14"/>
               </w:rPr>
-              <w:t>Damage (3d6) (Physical, Chewing)</w:t>
+              <w:t xml:space="preserve">Damage (3d6) (Physical, </w:t>
+            </w:r>
+            <w:r>
+              <w:rPr>
+                <w:rFonts w:ascii="Abadi" w:hAnsi="Abadi"/>
+                <w:sz w:val="14"/>
+                <w:szCs w:val="14"/>
+              </w:rPr>
+              <w:t>Bite</w:t>
+            </w:r>
+            <w:r>
+              <w:rPr>
+                <w:rFonts w:ascii="Abadi" w:hAnsi="Abadi"/>
+                <w:sz w:val="14"/>
+                <w:szCs w:val="14"/>
+              </w:rPr>
+              <w:t>)</w:t>
             </w:r>
           </w:p>
           <w:p>
@@ -4008,6 +4514,50 @@
                 <w:szCs w:val="14"/>
               </w:rPr>
               <w:t>Festering (4)</w:t>
+            </w:r>
+          </w:p>
+          <w:p>
+            <w:pPr>
+              <w:numPr>
+                <w:ilvl w:val="0"/>
+                <w:numId w:val="2"/>
+              </w:numPr>
+              <w:spacing w:after="0" w:line="276" w:lineRule="auto"/>
+              <w:rPr>
+                <w:rFonts w:ascii="Abadi" w:hAnsi="Abadi"/>
+                <w:sz w:val="14"/>
+                <w:szCs w:val="14"/>
+              </w:rPr>
+            </w:pPr>
+            <w:r>
+              <w:rPr>
+                <w:rFonts w:ascii="Abadi" w:hAnsi="Abadi"/>
+                <w:sz w:val="14"/>
+                <w:szCs w:val="14"/>
+              </w:rPr>
+              <w:t>Knock (0)</w:t>
+            </w:r>
+          </w:p>
+          <w:p>
+            <w:pPr>
+              <w:numPr>
+                <w:ilvl w:val="0"/>
+                <w:numId w:val="2"/>
+              </w:numPr>
+              <w:spacing w:after="0" w:line="276" w:lineRule="auto"/>
+              <w:rPr>
+                <w:rFonts w:ascii="Abadi" w:hAnsi="Abadi"/>
+                <w:sz w:val="14"/>
+                <w:szCs w:val="14"/>
+              </w:rPr>
+            </w:pPr>
+            <w:r>
+              <w:rPr>
+                <w:rFonts w:ascii="Abadi" w:hAnsi="Abadi"/>
+                <w:sz w:val="14"/>
+                <w:szCs w:val="14"/>
+              </w:rPr>
+              <w:t>Range Band (4)</w:t>
             </w:r>
           </w:p>
         </w:tc>

</xml_diff>